<commit_message>
end of the project
</commit_message>
<xml_diff>
--- a/Rapport/ProtocoleDeTest.docx
+++ b/Rapport/ProtocoleDeTest.docx
@@ -1,6 +1,6 @@
 
 <file path=word/document.xml><?xml version="1.0" encoding="utf-8"?>
-<w:document xmlns:wpc="http://schemas.microsoft.com/office/word/2010/wordprocessingCanvas" xmlns:mc="http://schemas.openxmlformats.org/markup-compatibility/2006" xmlns:o="urn:schemas-microsoft-com:office:office" xmlns:r="http://schemas.openxmlformats.org/officeDocument/2006/relationships" xmlns:m="http://schemas.openxmlformats.org/officeDocument/2006/math" xmlns:v="urn:schemas-microsoft-com:vml" xmlns:wp14="http://schemas.microsoft.com/office/word/2010/wordprocessingDrawing" xmlns:wp="http://schemas.openxmlformats.org/drawingml/2006/wordprocessingDrawing" xmlns:w10="urn:schemas-microsoft-com:office:word" xmlns:w="http://schemas.openxmlformats.org/wordprocessingml/2006/main" xmlns:w14="http://schemas.microsoft.com/office/word/2010/wordml" xmlns:w15="http://schemas.microsoft.com/office/word/2012/wordml" xmlns:wpg="http://schemas.microsoft.com/office/word/2010/wordprocessingGroup" xmlns:wpi="http://schemas.microsoft.com/office/word/2010/wordprocessingInk" xmlns:wne="http://schemas.microsoft.com/office/word/2006/wordml" xmlns:wps="http://schemas.microsoft.com/office/word/2010/wordprocessingShape" mc:Ignorable="w14 w15 wp14">
+<w:document xmlns:wpc="http://schemas.microsoft.com/office/word/2010/wordprocessingCanvas" xmlns:mc="http://schemas.openxmlformats.org/markup-compatibility/2006" xmlns:o="urn:schemas-microsoft-com:office:office" xmlns:r="http://schemas.openxmlformats.org/officeDocument/2006/relationships" xmlns:m="http://schemas.openxmlformats.org/officeDocument/2006/math" xmlns:v="urn:schemas-microsoft-com:vml" xmlns:wp14="http://schemas.microsoft.com/office/word/2010/wordprocessingDrawing" xmlns:wp="http://schemas.openxmlformats.org/drawingml/2006/wordprocessingDrawing" xmlns:w10="urn:schemas-microsoft-com:office:word" xmlns:w="http://schemas.openxmlformats.org/wordprocessingml/2006/main" xmlns:w14="http://schemas.microsoft.com/office/word/2010/wordml" xmlns:wpg="http://schemas.microsoft.com/office/word/2010/wordprocessingGroup" xmlns:wpi="http://schemas.microsoft.com/office/word/2010/wordprocessingInk" xmlns:wne="http://schemas.microsoft.com/office/word/2006/wordml" xmlns:wps="http://schemas.microsoft.com/office/word/2010/wordprocessingShape" mc:Ignorable="w14 wp14">
   <w:body>
     <w:tbl>
       <w:tblPr>
@@ -674,7 +674,14 @@
                 <w:rFonts w:ascii="Arial" w:hAnsi="Arial" w:cs="Arial"/>
                 <w:sz w:val="19"/>
               </w:rPr>
-              <w:t>Peut ’on crée des nouveaux clients.</w:t>
+              <w:t xml:space="preserve">Peut-on créer </w:t>
+            </w:r>
+            <w:r>
+              <w:rPr>
+                <w:rFonts w:ascii="Arial" w:hAnsi="Arial" w:cs="Arial"/>
+                <w:sz w:val="19"/>
+              </w:rPr>
+              <w:t>des nouveaux clients.</w:t>
             </w:r>
           </w:p>
         </w:tc>
@@ -751,7 +758,14 @@
                 <w:rFonts w:ascii="Arial" w:hAnsi="Arial" w:cs="Arial"/>
                 <w:sz w:val="19"/>
               </w:rPr>
-              <w:t>Peut ‘on crée plusieurs fois le même client</w:t>
+              <w:t>Peut-on créer</w:t>
+            </w:r>
+            <w:r>
+              <w:rPr>
+                <w:rFonts w:ascii="Arial" w:hAnsi="Arial" w:cs="Arial"/>
+                <w:sz w:val="19"/>
+              </w:rPr>
+              <w:t xml:space="preserve"> plusieurs fois le même client</w:t>
             </w:r>
           </w:p>
         </w:tc>
@@ -828,7 +842,14 @@
                 <w:rFonts w:ascii="Arial" w:hAnsi="Arial" w:cs="Arial"/>
                 <w:sz w:val="19"/>
               </w:rPr>
-              <w:t>Le nom et le prénom s’ont au bon endroit.</w:t>
+              <w:t>Le nom et le prénom s</w:t>
+            </w:r>
+            <w:r>
+              <w:rPr>
+                <w:rFonts w:ascii="Arial" w:hAnsi="Arial" w:cs="Arial"/>
+                <w:sz w:val="19"/>
+              </w:rPr>
+              <w:t>ont au bon endroit.</w:t>
             </w:r>
           </w:p>
         </w:tc>
@@ -905,7 +926,21 @@
                 <w:rFonts w:ascii="Arial" w:hAnsi="Arial" w:cs="Arial"/>
                 <w:sz w:val="19"/>
               </w:rPr>
-              <w:t>Le nom et le prénom s’efface après avoir cliqué sur ajouter</w:t>
+              <w:t>Le nom et le prénom s’efface</w:t>
+            </w:r>
+            <w:r>
+              <w:rPr>
+                <w:rFonts w:ascii="Arial" w:hAnsi="Arial" w:cs="Arial"/>
+                <w:sz w:val="19"/>
+              </w:rPr>
+              <w:t>nt</w:t>
+            </w:r>
+            <w:r>
+              <w:rPr>
+                <w:rFonts w:ascii="Arial" w:hAnsi="Arial" w:cs="Arial"/>
+                <w:sz w:val="19"/>
+              </w:rPr>
+              <w:t xml:space="preserve"> après avoir cliqué sur ajouter</w:t>
             </w:r>
           </w:p>
         </w:tc>
@@ -1215,7 +1250,14 @@
                 <w:rFonts w:ascii="Arial" w:hAnsi="Arial" w:cs="Arial"/>
                 <w:sz w:val="19"/>
               </w:rPr>
-              <w:t>Peut ‘ont sélectionné tous les clients</w:t>
+              <w:t>Peut-on sélectionner</w:t>
+            </w:r>
+            <w:r>
+              <w:rPr>
+                <w:rFonts w:ascii="Arial" w:hAnsi="Arial" w:cs="Arial"/>
+                <w:sz w:val="19"/>
+              </w:rPr>
+              <w:t xml:space="preserve"> tous les clients</w:t>
             </w:r>
           </w:p>
         </w:tc>
@@ -1540,7 +1582,6 @@
                 <w:sz w:val="19"/>
               </w:rPr>
             </w:pPr>
-            <w:bookmarkStart w:id="0" w:name="_GoBack"/>
             <w:r>
               <w:rPr>
                 <w:rFonts w:ascii="Arial" w:hAnsi="Arial" w:cs="Arial"/>
@@ -1550,84 +1591,6 @@
               </w:rPr>
               <w:t>Suppression</w:t>
             </w:r>
-          </w:p>
-        </w:tc>
-      </w:tr>
-      <w:bookmarkEnd w:id="0"/>
-      <w:tr>
-        <w:trPr>
-          <w:cantSplit/>
-        </w:trPr>
-        <w:tc>
-          <w:tcPr>
-            <w:tcW w:w="801" w:type="dxa"/>
-            <w:vMerge w:val="restart"/>
-          </w:tcPr>
-          <w:p>
-            <w:pPr>
-              <w:spacing w:after="0"/>
-              <w:rPr>
-                <w:rFonts w:ascii="Arial" w:hAnsi="Arial" w:cs="Arial"/>
-                <w:sz w:val="19"/>
-              </w:rPr>
-            </w:pPr>
-          </w:p>
-        </w:tc>
-        <w:tc>
-          <w:tcPr>
-            <w:tcW w:w="5133" w:type="dxa"/>
-          </w:tcPr>
-          <w:p>
-            <w:pPr>
-              <w:spacing w:after="0"/>
-              <w:rPr>
-                <w:rFonts w:ascii="Arial" w:hAnsi="Arial" w:cs="Arial"/>
-                <w:sz w:val="19"/>
-              </w:rPr>
-            </w:pPr>
-            <w:r>
-              <w:rPr>
-                <w:rFonts w:ascii="Arial" w:hAnsi="Arial" w:cs="Arial"/>
-                <w:sz w:val="19"/>
-              </w:rPr>
-              <w:t>Si on a plusieurs fois le même client peut ’on en supprimer un seul.</w:t>
-            </w:r>
-          </w:p>
-        </w:tc>
-        <w:tc>
-          <w:tcPr>
-            <w:tcW w:w="1221" w:type="dxa"/>
-          </w:tcPr>
-          <w:p>
-            <w:pPr>
-              <w:spacing w:after="0"/>
-              <w:jc w:val="center"/>
-              <w:rPr>
-                <w:rFonts w:ascii="Arial" w:hAnsi="Arial" w:cs="Arial"/>
-                <w:sz w:val="19"/>
-              </w:rPr>
-            </w:pPr>
-            <w:r>
-              <w:rPr>
-                <w:rFonts w:ascii="Arial" w:hAnsi="Arial" w:cs="Arial"/>
-                <w:sz w:val="19"/>
-              </w:rPr>
-              <w:t>OK</w:t>
-            </w:r>
-          </w:p>
-        </w:tc>
-        <w:tc>
-          <w:tcPr>
-            <w:tcW w:w="2473" w:type="dxa"/>
-          </w:tcPr>
-          <w:p>
-            <w:pPr>
-              <w:spacing w:after="0"/>
-              <w:rPr>
-                <w:rFonts w:ascii="Arial" w:hAnsi="Arial" w:cs="Arial"/>
-                <w:sz w:val="19"/>
-              </w:rPr>
-            </w:pPr>
           </w:p>
         </w:tc>
       </w:tr>
@@ -1638,6 +1601,97 @@
         <w:tc>
           <w:tcPr>
             <w:tcW w:w="801" w:type="dxa"/>
+            <w:vMerge w:val="restart"/>
+          </w:tcPr>
+          <w:p>
+            <w:pPr>
+              <w:spacing w:after="0"/>
+              <w:rPr>
+                <w:rFonts w:ascii="Arial" w:hAnsi="Arial" w:cs="Arial"/>
+                <w:sz w:val="19"/>
+              </w:rPr>
+            </w:pPr>
+          </w:p>
+        </w:tc>
+        <w:tc>
+          <w:tcPr>
+            <w:tcW w:w="5133" w:type="dxa"/>
+          </w:tcPr>
+          <w:p>
+            <w:pPr>
+              <w:spacing w:after="0"/>
+              <w:rPr>
+                <w:rFonts w:ascii="Arial" w:hAnsi="Arial" w:cs="Arial"/>
+                <w:sz w:val="19"/>
+              </w:rPr>
+            </w:pPr>
+            <w:r>
+              <w:rPr>
+                <w:rFonts w:ascii="Arial" w:hAnsi="Arial" w:cs="Arial"/>
+                <w:sz w:val="19"/>
+              </w:rPr>
+              <w:t>Si on a plusieurs fois le</w:t>
+            </w:r>
+            <w:r>
+              <w:rPr>
+                <w:rFonts w:ascii="Arial" w:hAnsi="Arial" w:cs="Arial"/>
+                <w:sz w:val="19"/>
+              </w:rPr>
+              <w:t xml:space="preserve"> même client peut-</w:t>
+            </w:r>
+            <w:r>
+              <w:rPr>
+                <w:rFonts w:ascii="Arial" w:hAnsi="Arial" w:cs="Arial"/>
+                <w:sz w:val="19"/>
+              </w:rPr>
+              <w:t>on en supprimer un seul.</w:t>
+            </w:r>
+          </w:p>
+        </w:tc>
+        <w:tc>
+          <w:tcPr>
+            <w:tcW w:w="1221" w:type="dxa"/>
+          </w:tcPr>
+          <w:p>
+            <w:pPr>
+              <w:spacing w:after="0"/>
+              <w:jc w:val="center"/>
+              <w:rPr>
+                <w:rFonts w:ascii="Arial" w:hAnsi="Arial" w:cs="Arial"/>
+                <w:sz w:val="19"/>
+              </w:rPr>
+            </w:pPr>
+            <w:r>
+              <w:rPr>
+                <w:rFonts w:ascii="Arial" w:hAnsi="Arial" w:cs="Arial"/>
+                <w:sz w:val="19"/>
+              </w:rPr>
+              <w:t>OK</w:t>
+            </w:r>
+          </w:p>
+        </w:tc>
+        <w:tc>
+          <w:tcPr>
+            <w:tcW w:w="2473" w:type="dxa"/>
+          </w:tcPr>
+          <w:p>
+            <w:pPr>
+              <w:spacing w:after="0"/>
+              <w:rPr>
+                <w:rFonts w:ascii="Arial" w:hAnsi="Arial" w:cs="Arial"/>
+                <w:sz w:val="19"/>
+              </w:rPr>
+            </w:pPr>
+          </w:p>
+        </w:tc>
+      </w:tr>
+      <w:tr>
+        <w:trPr>
+          <w:cantSplit/>
+        </w:trPr>
+        <w:tc>
+          <w:tcPr>
+            <w:tcW w:w="801" w:type="dxa"/>
             <w:vMerge/>
           </w:tcPr>
           <w:p>
@@ -1667,7 +1721,23 @@
                 <w:rFonts w:ascii="Arial" w:hAnsi="Arial" w:cs="Arial"/>
                 <w:sz w:val="19"/>
               </w:rPr>
-              <w:t>Si il y a des caractères spéciaux peut ‘ont effacé.</w:t>
+              <w:t xml:space="preserve">Si il y </w:t>
+            </w:r>
+            <w:r>
+              <w:rPr>
+                <w:rFonts w:ascii="Arial" w:hAnsi="Arial" w:cs="Arial"/>
+                <w:sz w:val="19"/>
+              </w:rPr>
+              <w:t>a des caractères spéciaux peut-ont effacer le client</w:t>
+            </w:r>
+            <w:bookmarkStart w:id="0" w:name="_GoBack"/>
+            <w:bookmarkEnd w:id="0"/>
+            <w:r>
+              <w:rPr>
+                <w:rFonts w:ascii="Arial" w:hAnsi="Arial" w:cs="Arial"/>
+                <w:sz w:val="19"/>
+              </w:rPr>
+              <w:t>.</w:t>
             </w:r>
           </w:p>
         </w:tc>
@@ -3007,8 +3077,8 @@
       </w:pPr>
     </w:p>
     <w:sectPr>
-      <w:headerReference w:type="default" r:id="rId7"/>
-      <w:footerReference w:type="default" r:id="rId8"/>
+      <w:headerReference w:type="default" r:id="rId8"/>
+      <w:footerReference w:type="default" r:id="rId9"/>
       <w:pgSz w:w="11906" w:h="16838"/>
       <w:pgMar w:top="1157" w:right="1134" w:bottom="1134" w:left="1134" w:header="720" w:footer="720" w:gutter="0"/>
       <w:cols w:space="720"/>
@@ -3018,7 +3088,7 @@
 </file>
 
 <file path=word/endnotes.xml><?xml version="1.0" encoding="utf-8"?>
-<w:endnotes xmlns:wpc="http://schemas.microsoft.com/office/word/2010/wordprocessingCanvas" xmlns:mc="http://schemas.openxmlformats.org/markup-compatibility/2006" xmlns:o="urn:schemas-microsoft-com:office:office" xmlns:r="http://schemas.openxmlformats.org/officeDocument/2006/relationships" xmlns:m="http://schemas.openxmlformats.org/officeDocument/2006/math" xmlns:v="urn:schemas-microsoft-com:vml" xmlns:wp14="http://schemas.microsoft.com/office/word/2010/wordprocessingDrawing" xmlns:wp="http://schemas.openxmlformats.org/drawingml/2006/wordprocessingDrawing" xmlns:w10="urn:schemas-microsoft-com:office:word" xmlns:w="http://schemas.openxmlformats.org/wordprocessingml/2006/main" xmlns:w14="http://schemas.microsoft.com/office/word/2010/wordml" xmlns:w15="http://schemas.microsoft.com/office/word/2012/wordml" xmlns:wpg="http://schemas.microsoft.com/office/word/2010/wordprocessingGroup" xmlns:wpi="http://schemas.microsoft.com/office/word/2010/wordprocessingInk" xmlns:wne="http://schemas.microsoft.com/office/word/2006/wordml" xmlns:wps="http://schemas.microsoft.com/office/word/2010/wordprocessingShape" mc:Ignorable="w14 w15 wp14">
+<w:endnotes xmlns:wpc="http://schemas.microsoft.com/office/word/2010/wordprocessingCanvas" xmlns:mc="http://schemas.openxmlformats.org/markup-compatibility/2006" xmlns:o="urn:schemas-microsoft-com:office:office" xmlns:r="http://schemas.openxmlformats.org/officeDocument/2006/relationships" xmlns:m="http://schemas.openxmlformats.org/officeDocument/2006/math" xmlns:v="urn:schemas-microsoft-com:vml" xmlns:wp14="http://schemas.microsoft.com/office/word/2010/wordprocessingDrawing" xmlns:wp="http://schemas.openxmlformats.org/drawingml/2006/wordprocessingDrawing" xmlns:w10="urn:schemas-microsoft-com:office:word" xmlns:w="http://schemas.openxmlformats.org/wordprocessingml/2006/main" xmlns:w14="http://schemas.microsoft.com/office/word/2010/wordml" xmlns:wpg="http://schemas.microsoft.com/office/word/2010/wordprocessingGroup" xmlns:wpi="http://schemas.microsoft.com/office/word/2010/wordprocessingInk" xmlns:wne="http://schemas.microsoft.com/office/word/2006/wordml" xmlns:wps="http://schemas.microsoft.com/office/word/2010/wordprocessingShape" mc:Ignorable="w14 wp14">
   <w:endnote w:type="separator" w:id="-1">
     <w:p>
       <w:r>
@@ -3037,7 +3107,7 @@
 </file>
 
 <file path=word/footer1.xml><?xml version="1.0" encoding="utf-8"?>
-<w:ftr xmlns:wpc="http://schemas.microsoft.com/office/word/2010/wordprocessingCanvas" xmlns:mc="http://schemas.openxmlformats.org/markup-compatibility/2006" xmlns:o="urn:schemas-microsoft-com:office:office" xmlns:r="http://schemas.openxmlformats.org/officeDocument/2006/relationships" xmlns:m="http://schemas.openxmlformats.org/officeDocument/2006/math" xmlns:v="urn:schemas-microsoft-com:vml" xmlns:wp14="http://schemas.microsoft.com/office/word/2010/wordprocessingDrawing" xmlns:wp="http://schemas.openxmlformats.org/drawingml/2006/wordprocessingDrawing" xmlns:w10="urn:schemas-microsoft-com:office:word" xmlns:w="http://schemas.openxmlformats.org/wordprocessingml/2006/main" xmlns:w14="http://schemas.microsoft.com/office/word/2010/wordml" xmlns:w15="http://schemas.microsoft.com/office/word/2012/wordml" xmlns:wpg="http://schemas.microsoft.com/office/word/2010/wordprocessingGroup" xmlns:wpi="http://schemas.microsoft.com/office/word/2010/wordprocessingInk" xmlns:wne="http://schemas.microsoft.com/office/word/2006/wordml" xmlns:wps="http://schemas.microsoft.com/office/word/2010/wordprocessingShape" mc:Ignorable="w14 w15 wp14">
+<w:ftr xmlns:wpc="http://schemas.microsoft.com/office/word/2010/wordprocessingCanvas" xmlns:mc="http://schemas.openxmlformats.org/markup-compatibility/2006" xmlns:o="urn:schemas-microsoft-com:office:office" xmlns:r="http://schemas.openxmlformats.org/officeDocument/2006/relationships" xmlns:m="http://schemas.openxmlformats.org/officeDocument/2006/math" xmlns:v="urn:schemas-microsoft-com:vml" xmlns:wp14="http://schemas.microsoft.com/office/word/2010/wordprocessingDrawing" xmlns:wp="http://schemas.openxmlformats.org/drawingml/2006/wordprocessingDrawing" xmlns:w10="urn:schemas-microsoft-com:office:word" xmlns:w="http://schemas.openxmlformats.org/wordprocessingml/2006/main" xmlns:w14="http://schemas.microsoft.com/office/word/2010/wordml" xmlns:wpg="http://schemas.microsoft.com/office/word/2010/wordprocessingGroup" xmlns:wpi="http://schemas.microsoft.com/office/word/2010/wordprocessingInk" xmlns:wne="http://schemas.microsoft.com/office/word/2006/wordml" xmlns:wps="http://schemas.microsoft.com/office/word/2010/wordprocessingShape" mc:Ignorable="w14 wp14">
   <w:p>
     <w:pPr>
       <w:pStyle w:val="Pieddepage"/>
@@ -3238,7 +3308,7 @@
 </file>
 
 <file path=word/footnotes.xml><?xml version="1.0" encoding="utf-8"?>
-<w:footnotes xmlns:wpc="http://schemas.microsoft.com/office/word/2010/wordprocessingCanvas" xmlns:mc="http://schemas.openxmlformats.org/markup-compatibility/2006" xmlns:o="urn:schemas-microsoft-com:office:office" xmlns:r="http://schemas.openxmlformats.org/officeDocument/2006/relationships" xmlns:m="http://schemas.openxmlformats.org/officeDocument/2006/math" xmlns:v="urn:schemas-microsoft-com:vml" xmlns:wp14="http://schemas.microsoft.com/office/word/2010/wordprocessingDrawing" xmlns:wp="http://schemas.openxmlformats.org/drawingml/2006/wordprocessingDrawing" xmlns:w10="urn:schemas-microsoft-com:office:word" xmlns:w="http://schemas.openxmlformats.org/wordprocessingml/2006/main" xmlns:w14="http://schemas.microsoft.com/office/word/2010/wordml" xmlns:w15="http://schemas.microsoft.com/office/word/2012/wordml" xmlns:wpg="http://schemas.microsoft.com/office/word/2010/wordprocessingGroup" xmlns:wpi="http://schemas.microsoft.com/office/word/2010/wordprocessingInk" xmlns:wne="http://schemas.microsoft.com/office/word/2006/wordml" xmlns:wps="http://schemas.microsoft.com/office/word/2010/wordprocessingShape" mc:Ignorable="w14 w15 wp14">
+<w:footnotes xmlns:wpc="http://schemas.microsoft.com/office/word/2010/wordprocessingCanvas" xmlns:mc="http://schemas.openxmlformats.org/markup-compatibility/2006" xmlns:o="urn:schemas-microsoft-com:office:office" xmlns:r="http://schemas.openxmlformats.org/officeDocument/2006/relationships" xmlns:m="http://schemas.openxmlformats.org/officeDocument/2006/math" xmlns:v="urn:schemas-microsoft-com:vml" xmlns:wp14="http://schemas.microsoft.com/office/word/2010/wordprocessingDrawing" xmlns:wp="http://schemas.openxmlformats.org/drawingml/2006/wordprocessingDrawing" xmlns:w10="urn:schemas-microsoft-com:office:word" xmlns:w="http://schemas.openxmlformats.org/wordprocessingml/2006/main" xmlns:w14="http://schemas.microsoft.com/office/word/2010/wordml" xmlns:wpg="http://schemas.microsoft.com/office/word/2010/wordprocessingGroup" xmlns:wpi="http://schemas.microsoft.com/office/word/2010/wordprocessingInk" xmlns:wne="http://schemas.microsoft.com/office/word/2006/wordml" xmlns:wps="http://schemas.microsoft.com/office/word/2010/wordprocessingShape" mc:Ignorable="w14 wp14">
   <w:footnote w:type="separator" w:id="-1">
     <w:p>
       <w:r>
@@ -3257,7 +3327,7 @@
 </file>
 
 <file path=word/header1.xml><?xml version="1.0" encoding="utf-8"?>
-<w:hdr xmlns:wpc="http://schemas.microsoft.com/office/word/2010/wordprocessingCanvas" xmlns:mc="http://schemas.openxmlformats.org/markup-compatibility/2006" xmlns:o="urn:schemas-microsoft-com:office:office" xmlns:r="http://schemas.openxmlformats.org/officeDocument/2006/relationships" xmlns:m="http://schemas.openxmlformats.org/officeDocument/2006/math" xmlns:v="urn:schemas-microsoft-com:vml" xmlns:wp14="http://schemas.microsoft.com/office/word/2010/wordprocessingDrawing" xmlns:wp="http://schemas.openxmlformats.org/drawingml/2006/wordprocessingDrawing" xmlns:w10="urn:schemas-microsoft-com:office:word" xmlns:w="http://schemas.openxmlformats.org/wordprocessingml/2006/main" xmlns:w14="http://schemas.microsoft.com/office/word/2010/wordml" xmlns:w15="http://schemas.microsoft.com/office/word/2012/wordml" xmlns:wpg="http://schemas.microsoft.com/office/word/2010/wordprocessingGroup" xmlns:wpi="http://schemas.microsoft.com/office/word/2010/wordprocessingInk" xmlns:wne="http://schemas.microsoft.com/office/word/2006/wordml" xmlns:wps="http://schemas.microsoft.com/office/word/2010/wordprocessingShape" mc:Ignorable="w14 w15 wp14">
+<w:hdr xmlns:wpc="http://schemas.microsoft.com/office/word/2010/wordprocessingCanvas" xmlns:mc="http://schemas.openxmlformats.org/markup-compatibility/2006" xmlns:o="urn:schemas-microsoft-com:office:office" xmlns:r="http://schemas.openxmlformats.org/officeDocument/2006/relationships" xmlns:m="http://schemas.openxmlformats.org/officeDocument/2006/math" xmlns:v="urn:schemas-microsoft-com:vml" xmlns:wp14="http://schemas.microsoft.com/office/word/2010/wordprocessingDrawing" xmlns:wp="http://schemas.openxmlformats.org/drawingml/2006/wordprocessingDrawing" xmlns:w10="urn:schemas-microsoft-com:office:word" xmlns:w="http://schemas.openxmlformats.org/wordprocessingml/2006/main" xmlns:w14="http://schemas.microsoft.com/office/word/2010/wordml" xmlns:wpg="http://schemas.microsoft.com/office/word/2010/wordprocessingGroup" xmlns:wpi="http://schemas.microsoft.com/office/word/2010/wordprocessingInk" xmlns:wne="http://schemas.microsoft.com/office/word/2006/wordml" xmlns:wps="http://schemas.microsoft.com/office/word/2010/wordprocessingShape" mc:Ignorable="w14 wp14">
   <w:tbl>
     <w:tblPr>
       <w:tblStyle w:val="Grilledutableau"/>
@@ -3292,10 +3362,9 @@
           <w:r>
             <w:rPr>
               <w:rFonts w:asciiTheme="minorHAnsi" w:hAnsiTheme="minorHAnsi"/>
-              <w:lang w:val="fr-CH" w:eastAsia="fr-CH"/>
             </w:rPr>
             <w:drawing>
-              <wp:inline distT="0" distB="0" distL="0" distR="0">
+              <wp:inline distT="0" distB="0" distL="0" distR="0" wp14:anchorId="0B15AB06" wp14:editId="0B15AB07">
                 <wp:extent cx="704850" cy="428625"/>
                 <wp:effectExtent l="0" t="0" r="0" b="9525"/>
                 <wp:docPr id="138" name="Image 138" descr="banner_fr"/>
@@ -3395,10 +3464,9 @@
               <w:b/>
               <w:color w:val="C0C0C0"/>
               <w:sz w:val="10"/>
-              <w:lang w:val="fr-CH" w:eastAsia="fr-CH"/>
             </w:rPr>
             <w:drawing>
-              <wp:inline distT="0" distB="0" distL="0" distR="0">
+              <wp:inline distT="0" distB="0" distL="0" distR="0" wp14:anchorId="0B15AB08" wp14:editId="0B15AB09">
                 <wp:extent cx="514350" cy="466725"/>
                 <wp:effectExtent l="0" t="0" r="0" b="9525"/>
                 <wp:docPr id="137" name="Image 137" descr="LB-ET_rvb30"/>
@@ -3482,10 +3550,9 @@
               <w:b/>
               <w:color w:val="C0C0C0"/>
               <w:sz w:val="10"/>
-              <w:lang w:val="fr-CH" w:eastAsia="fr-CH"/>
             </w:rPr>
             <w:drawing>
-              <wp:inline distT="0" distB="0" distL="0" distR="0">
+              <wp:inline distT="0" distB="0" distL="0" distR="0" wp14:anchorId="0B15AB0A" wp14:editId="0B15AB0B">
                 <wp:extent cx="504825" cy="504825"/>
                 <wp:effectExtent l="0" t="0" r="9525" b="9525"/>
                 <wp:docPr id="139" name="Image 139" descr="M:\2013-2014\05 Modèles\Logos\et-cpln-logo_jpg.jpg"/>
@@ -3549,7 +3616,7 @@
 </file>
 
 <file path=word/numbering.xml><?xml version="1.0" encoding="utf-8"?>
-<w:numbering xmlns:wpc="http://schemas.microsoft.com/office/word/2010/wordprocessingCanvas" xmlns:mc="http://schemas.openxmlformats.org/markup-compatibility/2006" xmlns:o="urn:schemas-microsoft-com:office:office" xmlns:r="http://schemas.openxmlformats.org/officeDocument/2006/relationships" xmlns:m="http://schemas.openxmlformats.org/officeDocument/2006/math" xmlns:v="urn:schemas-microsoft-com:vml" xmlns:wp14="http://schemas.microsoft.com/office/word/2010/wordprocessingDrawing" xmlns:wp="http://schemas.openxmlformats.org/drawingml/2006/wordprocessingDrawing" xmlns:w10="urn:schemas-microsoft-com:office:word" xmlns:w="http://schemas.openxmlformats.org/wordprocessingml/2006/main" xmlns:w14="http://schemas.microsoft.com/office/word/2010/wordml" xmlns:w15="http://schemas.microsoft.com/office/word/2012/wordml" xmlns:wpg="http://schemas.microsoft.com/office/word/2010/wordprocessingGroup" xmlns:wpi="http://schemas.microsoft.com/office/word/2010/wordprocessingInk" xmlns:wne="http://schemas.microsoft.com/office/word/2006/wordml" xmlns:wps="http://schemas.microsoft.com/office/word/2010/wordprocessingShape" mc:Ignorable="w14 w15 wp14">
+<w:numbering xmlns:wpc="http://schemas.microsoft.com/office/word/2010/wordprocessingCanvas" xmlns:mc="http://schemas.openxmlformats.org/markup-compatibility/2006" xmlns:o="urn:schemas-microsoft-com:office:office" xmlns:r="http://schemas.openxmlformats.org/officeDocument/2006/relationships" xmlns:m="http://schemas.openxmlformats.org/officeDocument/2006/math" xmlns:v="urn:schemas-microsoft-com:vml" xmlns:wp14="http://schemas.microsoft.com/office/word/2010/wordprocessingDrawing" xmlns:wp="http://schemas.openxmlformats.org/drawingml/2006/wordprocessingDrawing" xmlns:w10="urn:schemas-microsoft-com:office:word" xmlns:w="http://schemas.openxmlformats.org/wordprocessingml/2006/main" xmlns:w14="http://schemas.microsoft.com/office/word/2010/wordml" xmlns:wpg="http://schemas.microsoft.com/office/word/2010/wordprocessingGroup" xmlns:wpi="http://schemas.microsoft.com/office/word/2010/wordprocessingInk" xmlns:wne="http://schemas.microsoft.com/office/word/2006/wordml" xmlns:wps="http://schemas.microsoft.com/office/word/2010/wordprocessingShape" mc:Ignorable="w14 wp14">
   <w:abstractNum w:abstractNumId="0">
     <w:nsid w:val="05571047"/>
     <w:multiLevelType w:val="singleLevel"/>
@@ -3940,7 +4007,7 @@
 </file>
 
 <file path=word/styles.xml><?xml version="1.0" encoding="utf-8"?>
-<w:styles xmlns:mc="http://schemas.openxmlformats.org/markup-compatibility/2006" xmlns:r="http://schemas.openxmlformats.org/officeDocument/2006/relationships" xmlns:w="http://schemas.openxmlformats.org/wordprocessingml/2006/main" xmlns:w14="http://schemas.microsoft.com/office/word/2010/wordml" xmlns:w15="http://schemas.microsoft.com/office/word/2012/wordml" mc:Ignorable="w14 w15">
+<w:styles xmlns:mc="http://schemas.openxmlformats.org/markup-compatibility/2006" xmlns:r="http://schemas.openxmlformats.org/officeDocument/2006/relationships" xmlns:w="http://schemas.openxmlformats.org/wordprocessingml/2006/main" xmlns:w14="http://schemas.microsoft.com/office/word/2010/wordml" mc:Ignorable="w14">
   <w:docDefaults>
     <w:rPrDefault>
       <w:rPr>
@@ -3950,371 +4017,140 @@
     </w:rPrDefault>
     <w:pPrDefault/>
   </w:docDefaults>
-  <w:latentStyles w:defLockedState="0" w:defUIPriority="0" w:defSemiHidden="0" w:defUnhideWhenUsed="0" w:defQFormat="0" w:count="371">
-    <w:lsdException w:name="Normal" w:qFormat="1"/>
-    <w:lsdException w:name="heading 1" w:qFormat="1"/>
-    <w:lsdException w:name="heading 2" w:qFormat="1"/>
-    <w:lsdException w:name="heading 3" w:qFormat="1"/>
-    <w:lsdException w:name="heading 4" w:qFormat="1"/>
-    <w:lsdException w:name="heading 5" w:qFormat="1"/>
-    <w:lsdException w:name="heading 6" w:qFormat="1"/>
-    <w:lsdException w:name="heading 7" w:semiHidden="1" w:unhideWhenUsed="1" w:qFormat="1"/>
-    <w:lsdException w:name="heading 8" w:semiHidden="1" w:unhideWhenUsed="1" w:qFormat="1"/>
-    <w:lsdException w:name="heading 9" w:semiHidden="1" w:unhideWhenUsed="1" w:qFormat="1"/>
-    <w:lsdException w:name="index 1" w:semiHidden="1" w:unhideWhenUsed="1"/>
-    <w:lsdException w:name="index 2" w:semiHidden="1" w:unhideWhenUsed="1"/>
-    <w:lsdException w:name="index 3" w:semiHidden="1" w:unhideWhenUsed="1"/>
-    <w:lsdException w:name="index 4" w:semiHidden="1" w:unhideWhenUsed="1"/>
-    <w:lsdException w:name="index 5" w:semiHidden="1" w:unhideWhenUsed="1"/>
-    <w:lsdException w:name="index 6" w:semiHidden="1" w:unhideWhenUsed="1"/>
-    <w:lsdException w:name="index 7" w:semiHidden="1" w:unhideWhenUsed="1"/>
-    <w:lsdException w:name="index 8" w:semiHidden="1" w:unhideWhenUsed="1"/>
-    <w:lsdException w:name="index 9" w:semiHidden="1" w:unhideWhenUsed="1"/>
-    <w:lsdException w:name="toc 1" w:semiHidden="1" w:unhideWhenUsed="1"/>
-    <w:lsdException w:name="toc 2" w:semiHidden="1" w:unhideWhenUsed="1"/>
-    <w:lsdException w:name="toc 3" w:semiHidden="1" w:unhideWhenUsed="1"/>
-    <w:lsdException w:name="toc 4" w:semiHidden="1" w:unhideWhenUsed="1"/>
-    <w:lsdException w:name="toc 5" w:semiHidden="1" w:unhideWhenUsed="1"/>
-    <w:lsdException w:name="toc 6" w:semiHidden="1" w:unhideWhenUsed="1"/>
-    <w:lsdException w:name="toc 7" w:semiHidden="1" w:unhideWhenUsed="1"/>
-    <w:lsdException w:name="toc 8" w:semiHidden="1" w:unhideWhenUsed="1"/>
-    <w:lsdException w:name="toc 9" w:semiHidden="1" w:unhideWhenUsed="1"/>
-    <w:lsdException w:name="Normal Indent" w:semiHidden="1" w:unhideWhenUsed="1"/>
-    <w:lsdException w:name="footnote text" w:semiHidden="1" w:unhideWhenUsed="1"/>
-    <w:lsdException w:name="annotation text" w:semiHidden="1" w:unhideWhenUsed="1"/>
-    <w:lsdException w:name="header" w:semiHidden="1" w:unhideWhenUsed="1"/>
-    <w:lsdException w:name="footer" w:semiHidden="1" w:unhideWhenUsed="1"/>
-    <w:lsdException w:name="index heading" w:semiHidden="1" w:unhideWhenUsed="1"/>
-    <w:lsdException w:name="caption" w:semiHidden="1" w:unhideWhenUsed="1" w:qFormat="1"/>
-    <w:lsdException w:name="table of figures" w:semiHidden="1" w:unhideWhenUsed="1"/>
-    <w:lsdException w:name="envelope address" w:semiHidden="1" w:unhideWhenUsed="1"/>
-    <w:lsdException w:name="envelope return" w:semiHidden="1" w:unhideWhenUsed="1"/>
-    <w:lsdException w:name="footnote reference" w:semiHidden="1" w:unhideWhenUsed="1"/>
-    <w:lsdException w:name="annotation reference" w:semiHidden="1" w:unhideWhenUsed="1"/>
-    <w:lsdException w:name="line number" w:semiHidden="1" w:unhideWhenUsed="1"/>
-    <w:lsdException w:name="page number" w:semiHidden="1" w:unhideWhenUsed="1"/>
-    <w:lsdException w:name="endnote reference" w:semiHidden="1" w:unhideWhenUsed="1"/>
-    <w:lsdException w:name="endnote text" w:semiHidden="1" w:unhideWhenUsed="1"/>
-    <w:lsdException w:name="table of authorities" w:semiHidden="1" w:unhideWhenUsed="1"/>
-    <w:lsdException w:name="macro" w:semiHidden="1" w:unhideWhenUsed="1"/>
-    <w:lsdException w:name="toa heading" w:semiHidden="1" w:unhideWhenUsed="1"/>
-    <w:lsdException w:name="List" w:semiHidden="1" w:unhideWhenUsed="1"/>
-    <w:lsdException w:name="List Bullet" w:semiHidden="1" w:unhideWhenUsed="1"/>
-    <w:lsdException w:name="List 2" w:semiHidden="1" w:unhideWhenUsed="1"/>
-    <w:lsdException w:name="List 3" w:semiHidden="1" w:unhideWhenUsed="1"/>
-    <w:lsdException w:name="List Bullet 2" w:semiHidden="1" w:unhideWhenUsed="1"/>
-    <w:lsdException w:name="List Bullet 3" w:semiHidden="1" w:unhideWhenUsed="1"/>
-    <w:lsdException w:name="List Bullet 4" w:semiHidden="1" w:unhideWhenUsed="1"/>
-    <w:lsdException w:name="List Bullet 5" w:semiHidden="1" w:unhideWhenUsed="1"/>
-    <w:lsdException w:name="List Number 2" w:semiHidden="1" w:unhideWhenUsed="1"/>
-    <w:lsdException w:name="List Number 3" w:semiHidden="1" w:unhideWhenUsed="1"/>
-    <w:lsdException w:name="List Number 4" w:semiHidden="1" w:unhideWhenUsed="1"/>
-    <w:lsdException w:name="List Number 5" w:semiHidden="1" w:unhideWhenUsed="1"/>
-    <w:lsdException w:name="Title" w:qFormat="1"/>
-    <w:lsdException w:name="Closing" w:semiHidden="1" w:unhideWhenUsed="1"/>
-    <w:lsdException w:name="Signature" w:semiHidden="1" w:unhideWhenUsed="1"/>
-    <w:lsdException w:name="Default Paragraph Font" w:semiHidden="1" w:unhideWhenUsed="1"/>
-    <w:lsdException w:name="Body Text" w:semiHidden="1" w:unhideWhenUsed="1"/>
-    <w:lsdException w:name="Body Text Indent" w:semiHidden="1" w:unhideWhenUsed="1"/>
-    <w:lsdException w:name="List Continue" w:semiHidden="1" w:unhideWhenUsed="1"/>
-    <w:lsdException w:name="List Continue 2" w:semiHidden="1" w:unhideWhenUsed="1"/>
-    <w:lsdException w:name="List Continue 3" w:semiHidden="1" w:unhideWhenUsed="1"/>
-    <w:lsdException w:name="List Continue 4" w:semiHidden="1" w:unhideWhenUsed="1"/>
-    <w:lsdException w:name="List Continue 5" w:semiHidden="1" w:unhideWhenUsed="1"/>
-    <w:lsdException w:name="Message Header" w:semiHidden="1" w:unhideWhenUsed="1"/>
-    <w:lsdException w:name="Subtitle" w:qFormat="1"/>
-    <w:lsdException w:name="Body Text First Indent 2" w:semiHidden="1" w:unhideWhenUsed="1"/>
-    <w:lsdException w:name="Note Heading" w:semiHidden="1" w:unhideWhenUsed="1"/>
-    <w:lsdException w:name="Body Text 2" w:semiHidden="1" w:unhideWhenUsed="1"/>
-    <w:lsdException w:name="Body Text 3" w:semiHidden="1" w:unhideWhenUsed="1"/>
-    <w:lsdException w:name="Body Text Indent 2" w:semiHidden="1" w:unhideWhenUsed="1"/>
-    <w:lsdException w:name="Body Text Indent 3" w:semiHidden="1" w:unhideWhenUsed="1"/>
-    <w:lsdException w:name="Block Text" w:semiHidden="1" w:unhideWhenUsed="1"/>
-    <w:lsdException w:name="Hyperlink" w:semiHidden="1" w:unhideWhenUsed="1"/>
-    <w:lsdException w:name="FollowedHyperlink" w:semiHidden="1" w:unhideWhenUsed="1"/>
-    <w:lsdException w:name="Strong" w:qFormat="1"/>
-    <w:lsdException w:name="Emphasis" w:qFormat="1"/>
-    <w:lsdException w:name="Document Map" w:semiHidden="1" w:unhideWhenUsed="1"/>
-    <w:lsdException w:name="Plain Text" w:semiHidden="1" w:unhideWhenUsed="1"/>
-    <w:lsdException w:name="E-mail Signature" w:semiHidden="1" w:unhideWhenUsed="1"/>
-    <w:lsdException w:name="HTML Top of Form" w:semiHidden="1" w:unhideWhenUsed="1"/>
-    <w:lsdException w:name="HTML Bottom of Form" w:semiHidden="1" w:unhideWhenUsed="1"/>
-    <w:lsdException w:name="Normal (Web)" w:semiHidden="1" w:unhideWhenUsed="1"/>
-    <w:lsdException w:name="HTML Acronym" w:semiHidden="1" w:unhideWhenUsed="1"/>
-    <w:lsdException w:name="HTML Address" w:semiHidden="1" w:unhideWhenUsed="1"/>
-    <w:lsdException w:name="HTML Cite" w:semiHidden="1" w:unhideWhenUsed="1"/>
-    <w:lsdException w:name="HTML Code" w:semiHidden="1" w:unhideWhenUsed="1"/>
-    <w:lsdException w:name="HTML Definition" w:semiHidden="1" w:unhideWhenUsed="1"/>
-    <w:lsdException w:name="HTML Keyboard" w:semiHidden="1" w:unhideWhenUsed="1"/>
-    <w:lsdException w:name="HTML Preformatted" w:semiHidden="1" w:unhideWhenUsed="1"/>
-    <w:lsdException w:name="HTML Sample" w:semiHidden="1" w:unhideWhenUsed="1"/>
-    <w:lsdException w:name="HTML Typewriter" w:semiHidden="1" w:unhideWhenUsed="1"/>
-    <w:lsdException w:name="HTML Variable" w:semiHidden="1" w:unhideWhenUsed="1"/>
-    <w:lsdException w:name="Normal Table" w:semiHidden="1" w:unhideWhenUsed="1"/>
-    <w:lsdException w:name="annotation subject" w:semiHidden="1" w:unhideWhenUsed="1"/>
-    <w:lsdException w:name="No List" w:semiHidden="1" w:unhideWhenUsed="1"/>
-    <w:lsdException w:name="Outline List 1" w:semiHidden="1" w:unhideWhenUsed="1"/>
-    <w:lsdException w:name="Outline List 2" w:semiHidden="1" w:unhideWhenUsed="1"/>
-    <w:lsdException w:name="Outline List 3" w:semiHidden="1" w:unhideWhenUsed="1"/>
-    <w:lsdException w:name="Table Simple 1" w:semiHidden="1" w:unhideWhenUsed="1"/>
-    <w:lsdException w:name="Table Simple 2" w:semiHidden="1" w:unhideWhenUsed="1"/>
-    <w:lsdException w:name="Table Simple 3" w:semiHidden="1" w:unhideWhenUsed="1"/>
-    <w:lsdException w:name="Table Classic 1" w:semiHidden="1" w:unhideWhenUsed="1"/>
-    <w:lsdException w:name="Table Classic 2" w:semiHidden="1" w:unhideWhenUsed="1"/>
-    <w:lsdException w:name="Table Classic 3" w:semiHidden="1" w:unhideWhenUsed="1"/>
-    <w:lsdException w:name="Table Classic 4" w:semiHidden="1" w:unhideWhenUsed="1"/>
-    <w:lsdException w:name="Table Colorful 1" w:semiHidden="1" w:unhideWhenUsed="1"/>
-    <w:lsdException w:name="Table Colorful 2" w:semiHidden="1" w:unhideWhenUsed="1"/>
-    <w:lsdException w:name="Table Colorful 3" w:semiHidden="1" w:unhideWhenUsed="1"/>
-    <w:lsdException w:name="Table Columns 1" w:semiHidden="1" w:unhideWhenUsed="1"/>
-    <w:lsdException w:name="Table Columns 2" w:semiHidden="1" w:unhideWhenUsed="1"/>
-    <w:lsdException w:name="Table Columns 3" w:semiHidden="1" w:unhideWhenUsed="1"/>
-    <w:lsdException w:name="Table Columns 4" w:semiHidden="1" w:unhideWhenUsed="1"/>
-    <w:lsdException w:name="Table Columns 5" w:semiHidden="1" w:unhideWhenUsed="1"/>
-    <w:lsdException w:name="Table Grid 1" w:semiHidden="1" w:unhideWhenUsed="1"/>
-    <w:lsdException w:name="Table Grid 2" w:semiHidden="1" w:unhideWhenUsed="1"/>
-    <w:lsdException w:name="Table Grid 3" w:semiHidden="1" w:unhideWhenUsed="1"/>
-    <w:lsdException w:name="Table Grid 4" w:semiHidden="1" w:unhideWhenUsed="1"/>
-    <w:lsdException w:name="Table Grid 5" w:semiHidden="1" w:unhideWhenUsed="1"/>
-    <w:lsdException w:name="Table Grid 6" w:semiHidden="1" w:unhideWhenUsed="1"/>
-    <w:lsdException w:name="Table Grid 7" w:semiHidden="1" w:unhideWhenUsed="1"/>
-    <w:lsdException w:name="Table Grid 8" w:semiHidden="1" w:unhideWhenUsed="1"/>
-    <w:lsdException w:name="Table List 1" w:semiHidden="1" w:unhideWhenUsed="1"/>
-    <w:lsdException w:name="Table List 2" w:semiHidden="1" w:unhideWhenUsed="1"/>
-    <w:lsdException w:name="Table List 3" w:semiHidden="1" w:unhideWhenUsed="1"/>
-    <w:lsdException w:name="Table List 4" w:semiHidden="1" w:unhideWhenUsed="1"/>
-    <w:lsdException w:name="Table List 5" w:semiHidden="1" w:unhideWhenUsed="1"/>
-    <w:lsdException w:name="Table List 6" w:semiHidden="1" w:unhideWhenUsed="1"/>
-    <w:lsdException w:name="Table List 7" w:semiHidden="1" w:unhideWhenUsed="1"/>
-    <w:lsdException w:name="Table List 8" w:semiHidden="1" w:unhideWhenUsed="1"/>
-    <w:lsdException w:name="Table 3D effects 1" w:semiHidden="1" w:unhideWhenUsed="1"/>
-    <w:lsdException w:name="Table 3D effects 2" w:semiHidden="1" w:unhideWhenUsed="1"/>
-    <w:lsdException w:name="Table 3D effects 3" w:semiHidden="1" w:unhideWhenUsed="1"/>
-    <w:lsdException w:name="Table Contemporary" w:semiHidden="1" w:unhideWhenUsed="1"/>
-    <w:lsdException w:name="Table Elegant" w:semiHidden="1" w:unhideWhenUsed="1"/>
-    <w:lsdException w:name="Table Professional" w:semiHidden="1" w:unhideWhenUsed="1"/>
-    <w:lsdException w:name="Table Subtle 1" w:semiHidden="1" w:unhideWhenUsed="1"/>
-    <w:lsdException w:name="Table Subtle 2" w:semiHidden="1" w:unhideWhenUsed="1"/>
-    <w:lsdException w:name="Table Web 1" w:semiHidden="1" w:unhideWhenUsed="1"/>
-    <w:lsdException w:name="Table Web 2" w:semiHidden="1" w:unhideWhenUsed="1"/>
-    <w:lsdException w:name="Table Web 3" w:semiHidden="1" w:unhideWhenUsed="1"/>
-    <w:lsdException w:name="Balloon Text" w:semiHidden="1" w:unhideWhenUsed="1"/>
-    <w:lsdException w:name="Table Theme" w:semiHidden="1" w:unhideWhenUsed="1"/>
-    <w:lsdException w:name="Placeholder Text" w:semiHidden="1" w:uiPriority="99"/>
-    <w:lsdException w:name="No Spacing" w:uiPriority="1" w:qFormat="1"/>
-    <w:lsdException w:name="Light Shading" w:uiPriority="60"/>
-    <w:lsdException w:name="Light List" w:uiPriority="61"/>
-    <w:lsdException w:name="Light Grid" w:uiPriority="62"/>
-    <w:lsdException w:name="Medium Shading 1" w:uiPriority="63"/>
-    <w:lsdException w:name="Medium Shading 2" w:uiPriority="64"/>
-    <w:lsdException w:name="Medium List 1" w:uiPriority="65"/>
-    <w:lsdException w:name="Medium List 2" w:uiPriority="66"/>
-    <w:lsdException w:name="Medium Grid 1" w:uiPriority="67"/>
-    <w:lsdException w:name="Medium Grid 2" w:uiPriority="68"/>
-    <w:lsdException w:name="Medium Grid 3" w:uiPriority="69"/>
-    <w:lsdException w:name="Dark List" w:uiPriority="70"/>
-    <w:lsdException w:name="Colorful Shading" w:uiPriority="71"/>
-    <w:lsdException w:name="Colorful List" w:uiPriority="72"/>
-    <w:lsdException w:name="Colorful Grid" w:uiPriority="73"/>
-    <w:lsdException w:name="Light Shading Accent 1" w:uiPriority="60"/>
-    <w:lsdException w:name="Light List Accent 1" w:uiPriority="61"/>
-    <w:lsdException w:name="Light Grid Accent 1" w:uiPriority="62"/>
-    <w:lsdException w:name="Medium Shading 1 Accent 1" w:uiPriority="63"/>
-    <w:lsdException w:name="Medium Shading 2 Accent 1" w:uiPriority="64"/>
-    <w:lsdException w:name="Medium List 1 Accent 1" w:uiPriority="65"/>
-    <w:lsdException w:name="Revision" w:semiHidden="1" w:uiPriority="99"/>
-    <w:lsdException w:name="List Paragraph" w:uiPriority="34" w:qFormat="1"/>
-    <w:lsdException w:name="Quote" w:uiPriority="29" w:qFormat="1"/>
-    <w:lsdException w:name="Intense Quote" w:uiPriority="30" w:qFormat="1"/>
-    <w:lsdException w:name="Medium List 2 Accent 1" w:uiPriority="66"/>
-    <w:lsdException w:name="Medium Grid 1 Accent 1" w:uiPriority="67"/>
-    <w:lsdException w:name="Medium Grid 2 Accent 1" w:uiPriority="68"/>
-    <w:lsdException w:name="Medium Grid 3 Accent 1" w:uiPriority="69"/>
-    <w:lsdException w:name="Dark List Accent 1" w:uiPriority="70"/>
-    <w:lsdException w:name="Colorful Shading Accent 1" w:uiPriority="71"/>
-    <w:lsdException w:name="Colorful List Accent 1" w:uiPriority="72"/>
-    <w:lsdException w:name="Colorful Grid Accent 1" w:uiPriority="73"/>
-    <w:lsdException w:name="Light Shading Accent 2" w:uiPriority="60"/>
-    <w:lsdException w:name="Light List Accent 2" w:uiPriority="61"/>
-    <w:lsdException w:name="Light Grid Accent 2" w:uiPriority="62"/>
-    <w:lsdException w:name="Medium Shading 1 Accent 2" w:uiPriority="63"/>
-    <w:lsdException w:name="Medium Shading 2 Accent 2" w:uiPriority="64"/>
-    <w:lsdException w:name="Medium List 1 Accent 2" w:uiPriority="65"/>
-    <w:lsdException w:name="Medium List 2 Accent 2" w:uiPriority="66"/>
-    <w:lsdException w:name="Medium Grid 1 Accent 2" w:uiPriority="67"/>
-    <w:lsdException w:name="Medium Grid 2 Accent 2" w:uiPriority="68"/>
-    <w:lsdException w:name="Medium Grid 3 Accent 2" w:uiPriority="69"/>
-    <w:lsdException w:name="Dark List Accent 2" w:uiPriority="70"/>
-    <w:lsdException w:name="Colorful Shading Accent 2" w:uiPriority="71"/>
-    <w:lsdException w:name="Colorful List Accent 2" w:uiPriority="72"/>
-    <w:lsdException w:name="Colorful Grid Accent 2" w:uiPriority="73"/>
-    <w:lsdException w:name="Light Shading Accent 3" w:uiPriority="60"/>
-    <w:lsdException w:name="Light List Accent 3" w:uiPriority="61"/>
-    <w:lsdException w:name="Light Grid Accent 3" w:uiPriority="62"/>
-    <w:lsdException w:name="Medium Shading 1 Accent 3" w:uiPriority="63"/>
-    <w:lsdException w:name="Medium Shading 2 Accent 3" w:uiPriority="64"/>
-    <w:lsdException w:name="Medium List 1 Accent 3" w:uiPriority="65"/>
-    <w:lsdException w:name="Medium List 2 Accent 3" w:uiPriority="66"/>
-    <w:lsdException w:name="Medium Grid 1 Accent 3" w:uiPriority="67"/>
-    <w:lsdException w:name="Medium Grid 2 Accent 3" w:uiPriority="68"/>
-    <w:lsdException w:name="Medium Grid 3 Accent 3" w:uiPriority="69"/>
-    <w:lsdException w:name="Dark List Accent 3" w:uiPriority="70"/>
-    <w:lsdException w:name="Colorful Shading Accent 3" w:uiPriority="71"/>
-    <w:lsdException w:name="Colorful List Accent 3" w:uiPriority="72"/>
-    <w:lsdException w:name="Colorful Grid Accent 3" w:uiPriority="73"/>
-    <w:lsdException w:name="Light Shading Accent 4" w:uiPriority="60"/>
-    <w:lsdException w:name="Light List Accent 4" w:uiPriority="61"/>
-    <w:lsdException w:name="Light Grid Accent 4" w:uiPriority="62"/>
-    <w:lsdException w:name="Medium Shading 1 Accent 4" w:uiPriority="63"/>
-    <w:lsdException w:name="Medium Shading 2 Accent 4" w:uiPriority="64"/>
-    <w:lsdException w:name="Medium List 1 Accent 4" w:uiPriority="65"/>
-    <w:lsdException w:name="Medium List 2 Accent 4" w:uiPriority="66"/>
-    <w:lsdException w:name="Medium Grid 1 Accent 4" w:uiPriority="67"/>
-    <w:lsdException w:name="Medium Grid 2 Accent 4" w:uiPriority="68"/>
-    <w:lsdException w:name="Medium Grid 3 Accent 4" w:uiPriority="69"/>
-    <w:lsdException w:name="Dark List Accent 4" w:uiPriority="70"/>
-    <w:lsdException w:name="Colorful Shading Accent 4" w:uiPriority="71"/>
-    <w:lsdException w:name="Colorful List Accent 4" w:uiPriority="72"/>
-    <w:lsdException w:name="Colorful Grid Accent 4" w:uiPriority="73"/>
-    <w:lsdException w:name="Light Shading Accent 5" w:uiPriority="60"/>
-    <w:lsdException w:name="Light List Accent 5" w:uiPriority="61"/>
-    <w:lsdException w:name="Light Grid Accent 5" w:uiPriority="62"/>
-    <w:lsdException w:name="Medium Shading 1 Accent 5" w:uiPriority="63"/>
-    <w:lsdException w:name="Medium Shading 2 Accent 5" w:uiPriority="64"/>
-    <w:lsdException w:name="Medium List 1 Accent 5" w:uiPriority="65"/>
-    <w:lsdException w:name="Medium List 2 Accent 5" w:uiPriority="66"/>
-    <w:lsdException w:name="Medium Grid 1 Accent 5" w:uiPriority="67"/>
-    <w:lsdException w:name="Medium Grid 2 Accent 5" w:uiPriority="68"/>
-    <w:lsdException w:name="Medium Grid 3 Accent 5" w:uiPriority="69"/>
-    <w:lsdException w:name="Dark List Accent 5" w:uiPriority="70"/>
-    <w:lsdException w:name="Colorful Shading Accent 5" w:uiPriority="71"/>
-    <w:lsdException w:name="Colorful List Accent 5" w:uiPriority="72"/>
-    <w:lsdException w:name="Colorful Grid Accent 5" w:uiPriority="73"/>
-    <w:lsdException w:name="Light Shading Accent 6" w:uiPriority="60"/>
-    <w:lsdException w:name="Light List Accent 6" w:uiPriority="61"/>
-    <w:lsdException w:name="Light Grid Accent 6" w:uiPriority="62"/>
-    <w:lsdException w:name="Medium Shading 1 Accent 6" w:uiPriority="63"/>
-    <w:lsdException w:name="Medium Shading 2 Accent 6" w:uiPriority="64"/>
-    <w:lsdException w:name="Medium List 1 Accent 6" w:uiPriority="65"/>
-    <w:lsdException w:name="Medium List 2 Accent 6" w:uiPriority="66"/>
-    <w:lsdException w:name="Medium Grid 1 Accent 6" w:uiPriority="67"/>
-    <w:lsdException w:name="Medium Grid 2 Accent 6" w:uiPriority="68"/>
-    <w:lsdException w:name="Medium Grid 3 Accent 6" w:uiPriority="69"/>
-    <w:lsdException w:name="Dark List Accent 6" w:uiPriority="70"/>
-    <w:lsdException w:name="Colorful Shading Accent 6" w:uiPriority="71"/>
-    <w:lsdException w:name="Colorful List Accent 6" w:uiPriority="72"/>
-    <w:lsdException w:name="Colorful Grid Accent 6" w:uiPriority="73"/>
-    <w:lsdException w:name="Subtle Emphasis" w:uiPriority="19" w:qFormat="1"/>
-    <w:lsdException w:name="Intense Emphasis" w:uiPriority="21" w:qFormat="1"/>
-    <w:lsdException w:name="Subtle Reference" w:uiPriority="31" w:qFormat="1"/>
-    <w:lsdException w:name="Intense Reference" w:uiPriority="32" w:qFormat="1"/>
-    <w:lsdException w:name="Book Title" w:uiPriority="33" w:qFormat="1"/>
-    <w:lsdException w:name="Bibliography" w:semiHidden="1" w:uiPriority="37" w:unhideWhenUsed="1"/>
-    <w:lsdException w:name="TOC Heading" w:semiHidden="1" w:uiPriority="39" w:unhideWhenUsed="1" w:qFormat="1"/>
-    <w:lsdException w:name="Plain Table 1" w:uiPriority="41"/>
-    <w:lsdException w:name="Plain Table 2" w:uiPriority="42"/>
-    <w:lsdException w:name="Plain Table 3" w:uiPriority="43"/>
-    <w:lsdException w:name="Plain Table 4" w:uiPriority="44"/>
-    <w:lsdException w:name="Plain Table 5" w:uiPriority="45"/>
-    <w:lsdException w:name="Grid Table Light" w:uiPriority="40"/>
-    <w:lsdException w:name="Grid Table 1 Light" w:uiPriority="46"/>
-    <w:lsdException w:name="Grid Table 2" w:uiPriority="47"/>
-    <w:lsdException w:name="Grid Table 3" w:uiPriority="48"/>
-    <w:lsdException w:name="Grid Table 4" w:uiPriority="49"/>
-    <w:lsdException w:name="Grid Table 5 Dark" w:uiPriority="50"/>
-    <w:lsdException w:name="Grid Table 6 Colorful" w:uiPriority="51"/>
-    <w:lsdException w:name="Grid Table 7 Colorful" w:uiPriority="52"/>
-    <w:lsdException w:name="Grid Table 1 Light Accent 1" w:uiPriority="46"/>
-    <w:lsdException w:name="Grid Table 2 Accent 1" w:uiPriority="47"/>
-    <w:lsdException w:name="Grid Table 3 Accent 1" w:uiPriority="48"/>
-    <w:lsdException w:name="Grid Table 4 Accent 1" w:uiPriority="49"/>
-    <w:lsdException w:name="Grid Table 5 Dark Accent 1" w:uiPriority="50"/>
-    <w:lsdException w:name="Grid Table 6 Colorful Accent 1" w:uiPriority="51"/>
-    <w:lsdException w:name="Grid Table 7 Colorful Accent 1" w:uiPriority="52"/>
-    <w:lsdException w:name="Grid Table 1 Light Accent 2" w:uiPriority="46"/>
-    <w:lsdException w:name="Grid Table 2 Accent 2" w:uiPriority="47"/>
-    <w:lsdException w:name="Grid Table 3 Accent 2" w:uiPriority="48"/>
-    <w:lsdException w:name="Grid Table 4 Accent 2" w:uiPriority="49"/>
-    <w:lsdException w:name="Grid Table 5 Dark Accent 2" w:uiPriority="50"/>
-    <w:lsdException w:name="Grid Table 6 Colorful Accent 2" w:uiPriority="51"/>
-    <w:lsdException w:name="Grid Table 7 Colorful Accent 2" w:uiPriority="52"/>
-    <w:lsdException w:name="Grid Table 1 Light Accent 3" w:uiPriority="46"/>
-    <w:lsdException w:name="Grid Table 2 Accent 3" w:uiPriority="47"/>
-    <w:lsdException w:name="Grid Table 3 Accent 3" w:uiPriority="48"/>
-    <w:lsdException w:name="Grid Table 4 Accent 3" w:uiPriority="49"/>
-    <w:lsdException w:name="Grid Table 5 Dark Accent 3" w:uiPriority="50"/>
-    <w:lsdException w:name="Grid Table 6 Colorful Accent 3" w:uiPriority="51"/>
-    <w:lsdException w:name="Grid Table 7 Colorful Accent 3" w:uiPriority="52"/>
-    <w:lsdException w:name="Grid Table 1 Light Accent 4" w:uiPriority="46"/>
-    <w:lsdException w:name="Grid Table 2 Accent 4" w:uiPriority="47"/>
-    <w:lsdException w:name="Grid Table 3 Accent 4" w:uiPriority="48"/>
-    <w:lsdException w:name="Grid Table 4 Accent 4" w:uiPriority="49"/>
-    <w:lsdException w:name="Grid Table 5 Dark Accent 4" w:uiPriority="50"/>
-    <w:lsdException w:name="Grid Table 6 Colorful Accent 4" w:uiPriority="51"/>
-    <w:lsdException w:name="Grid Table 7 Colorful Accent 4" w:uiPriority="52"/>
-    <w:lsdException w:name="Grid Table 1 Light Accent 5" w:uiPriority="46"/>
-    <w:lsdException w:name="Grid Table 2 Accent 5" w:uiPriority="47"/>
-    <w:lsdException w:name="Grid Table 3 Accent 5" w:uiPriority="48"/>
-    <w:lsdException w:name="Grid Table 4 Accent 5" w:uiPriority="49"/>
-    <w:lsdException w:name="Grid Table 5 Dark Accent 5" w:uiPriority="50"/>
-    <w:lsdException w:name="Grid Table 6 Colorful Accent 5" w:uiPriority="51"/>
-    <w:lsdException w:name="Grid Table 7 Colorful Accent 5" w:uiPriority="52"/>
-    <w:lsdException w:name="Grid Table 1 Light Accent 6" w:uiPriority="46"/>
-    <w:lsdException w:name="Grid Table 2 Accent 6" w:uiPriority="47"/>
-    <w:lsdException w:name="Grid Table 3 Accent 6" w:uiPriority="48"/>
-    <w:lsdException w:name="Grid Table 4 Accent 6" w:uiPriority="49"/>
-    <w:lsdException w:name="Grid Table 5 Dark Accent 6" w:uiPriority="50"/>
-    <w:lsdException w:name="Grid Table 6 Colorful Accent 6" w:uiPriority="51"/>
-    <w:lsdException w:name="Grid Table 7 Colorful Accent 6" w:uiPriority="52"/>
-    <w:lsdException w:name="List Table 1 Light" w:uiPriority="46"/>
-    <w:lsdException w:name="List Table 2" w:uiPriority="47"/>
-    <w:lsdException w:name="List Table 3" w:uiPriority="48"/>
-    <w:lsdException w:name="List Table 4" w:uiPriority="49"/>
-    <w:lsdException w:name="List Table 5 Dark" w:uiPriority="50"/>
-    <w:lsdException w:name="List Table 6 Colorful" w:uiPriority="51"/>
-    <w:lsdException w:name="List Table 7 Colorful" w:uiPriority="52"/>
-    <w:lsdException w:name="List Table 1 Light Accent 1" w:uiPriority="46"/>
-    <w:lsdException w:name="List Table 2 Accent 1" w:uiPriority="47"/>
-    <w:lsdException w:name="List Table 3 Accent 1" w:uiPriority="48"/>
-    <w:lsdException w:name="List Table 4 Accent 1" w:uiPriority="49"/>
-    <w:lsdException w:name="List Table 5 Dark Accent 1" w:uiPriority="50"/>
-    <w:lsdException w:name="List Table 6 Colorful Accent 1" w:uiPriority="51"/>
-    <w:lsdException w:name="List Table 7 Colorful Accent 1" w:uiPriority="52"/>
-    <w:lsdException w:name="List Table 1 Light Accent 2" w:uiPriority="46"/>
-    <w:lsdException w:name="List Table 2 Accent 2" w:uiPriority="47"/>
-    <w:lsdException w:name="List Table 3 Accent 2" w:uiPriority="48"/>
-    <w:lsdException w:name="List Table 4 Accent 2" w:uiPriority="49"/>
-    <w:lsdException w:name="List Table 5 Dark Accent 2" w:uiPriority="50"/>
-    <w:lsdException w:name="List Table 6 Colorful Accent 2" w:uiPriority="51"/>
-    <w:lsdException w:name="List Table 7 Colorful Accent 2" w:uiPriority="52"/>
-    <w:lsdException w:name="List Table 1 Light Accent 3" w:uiPriority="46"/>
-    <w:lsdException w:name="List Table 2 Accent 3" w:uiPriority="47"/>
-    <w:lsdException w:name="List Table 3 Accent 3" w:uiPriority="48"/>
-    <w:lsdException w:name="List Table 4 Accent 3" w:uiPriority="49"/>
-    <w:lsdException w:name="List Table 5 Dark Accent 3" w:uiPriority="50"/>
-    <w:lsdException w:name="List Table 6 Colorful Accent 3" w:uiPriority="51"/>
-    <w:lsdException w:name="List Table 7 Colorful Accent 3" w:uiPriority="52"/>
-    <w:lsdException w:name="List Table 1 Light Accent 4" w:uiPriority="46"/>
-    <w:lsdException w:name="List Table 2 Accent 4" w:uiPriority="47"/>
-    <w:lsdException w:name="List Table 3 Accent 4" w:uiPriority="48"/>
-    <w:lsdException w:name="List Table 4 Accent 4" w:uiPriority="49"/>
-    <w:lsdException w:name="List Table 5 Dark Accent 4" w:uiPriority="50"/>
-    <w:lsdException w:name="List Table 6 Colorful Accent 4" w:uiPriority="51"/>
-    <w:lsdException w:name="List Table 7 Colorful Accent 4" w:uiPriority="52"/>
-    <w:lsdException w:name="List Table 1 Light Accent 5" w:uiPriority="46"/>
-    <w:lsdException w:name="List Table 2 Accent 5" w:uiPriority="47"/>
-    <w:lsdException w:name="List Table 3 Accent 5" w:uiPriority="48"/>
-    <w:lsdException w:name="List Table 4 Accent 5" w:uiPriority="49"/>
-    <w:lsdException w:name="List Table 5 Dark Accent 5" w:uiPriority="50"/>
-    <w:lsdException w:name="List Table 6 Colorful Accent 5" w:uiPriority="51"/>
-    <w:lsdException w:name="List Table 7 Colorful Accent 5" w:uiPriority="52"/>
-    <w:lsdException w:name="List Table 1 Light Accent 6" w:uiPriority="46"/>
-    <w:lsdException w:name="List Table 2 Accent 6" w:uiPriority="47"/>
-    <w:lsdException w:name="List Table 3 Accent 6" w:uiPriority="48"/>
-    <w:lsdException w:name="List Table 4 Accent 6" w:uiPriority="49"/>
-    <w:lsdException w:name="List Table 5 Dark Accent 6" w:uiPriority="50"/>
-    <w:lsdException w:name="List Table 6 Colorful Accent 6" w:uiPriority="51"/>
-    <w:lsdException w:name="List Table 7 Colorful Accent 6" w:uiPriority="52"/>
+  <w:latentStyles w:defLockedState="0" w:defUIPriority="0" w:defSemiHidden="1" w:defUnhideWhenUsed="1" w:defQFormat="0" w:count="267">
+    <w:lsdException w:name="Normal" w:semiHidden="0" w:unhideWhenUsed="0" w:qFormat="1"/>
+    <w:lsdException w:name="heading 1" w:semiHidden="0" w:unhideWhenUsed="0" w:qFormat="1"/>
+    <w:lsdException w:name="heading 2" w:semiHidden="0" w:unhideWhenUsed="0" w:qFormat="1"/>
+    <w:lsdException w:name="heading 3" w:semiHidden="0" w:unhideWhenUsed="0" w:qFormat="1"/>
+    <w:lsdException w:name="heading 4" w:semiHidden="0" w:unhideWhenUsed="0" w:qFormat="1"/>
+    <w:lsdException w:name="heading 5" w:semiHidden="0" w:unhideWhenUsed="0" w:qFormat="1"/>
+    <w:lsdException w:name="heading 6" w:semiHidden="0" w:unhideWhenUsed="0" w:qFormat="1"/>
+    <w:lsdException w:name="heading 7" w:qFormat="1"/>
+    <w:lsdException w:name="heading 8" w:qFormat="1"/>
+    <w:lsdException w:name="heading 9" w:qFormat="1"/>
+    <w:lsdException w:name="caption" w:qFormat="1"/>
+    <w:lsdException w:name="List Number" w:semiHidden="0" w:unhideWhenUsed="0"/>
+    <w:lsdException w:name="List 4" w:semiHidden="0" w:unhideWhenUsed="0"/>
+    <w:lsdException w:name="List 5" w:semiHidden="0" w:unhideWhenUsed="0"/>
+    <w:lsdException w:name="Title" w:semiHidden="0" w:unhideWhenUsed="0" w:qFormat="1"/>
+    <w:lsdException w:name="Subtitle" w:semiHidden="0" w:unhideWhenUsed="0" w:qFormat="1"/>
+    <w:lsdException w:name="Salutation" w:semiHidden="0" w:unhideWhenUsed="0"/>
+    <w:lsdException w:name="Date" w:semiHidden="0" w:unhideWhenUsed="0"/>
+    <w:lsdException w:name="Body Text First Indent" w:semiHidden="0" w:unhideWhenUsed="0"/>
+    <w:lsdException w:name="Strong" w:semiHidden="0" w:unhideWhenUsed="0" w:qFormat="1"/>
+    <w:lsdException w:name="Emphasis" w:semiHidden="0" w:unhideWhenUsed="0" w:qFormat="1"/>
+    <w:lsdException w:name="Table Grid" w:semiHidden="0" w:unhideWhenUsed="0"/>
+    <w:lsdException w:name="Placeholder Text" w:uiPriority="99" w:unhideWhenUsed="0"/>
+    <w:lsdException w:name="No Spacing" w:semiHidden="0" w:uiPriority="1" w:unhideWhenUsed="0" w:qFormat="1"/>
+    <w:lsdException w:name="Light Shading" w:semiHidden="0" w:uiPriority="60" w:unhideWhenUsed="0"/>
+    <w:lsdException w:name="Light List" w:semiHidden="0" w:uiPriority="61" w:unhideWhenUsed="0"/>
+    <w:lsdException w:name="Light Grid" w:semiHidden="0" w:uiPriority="62" w:unhideWhenUsed="0"/>
+    <w:lsdException w:name="Medium Shading 1" w:semiHidden="0" w:uiPriority="63" w:unhideWhenUsed="0"/>
+    <w:lsdException w:name="Medium Shading 2" w:semiHidden="0" w:uiPriority="64" w:unhideWhenUsed="0"/>
+    <w:lsdException w:name="Medium List 1" w:semiHidden="0" w:uiPriority="65" w:unhideWhenUsed="0"/>
+    <w:lsdException w:name="Medium List 2" w:semiHidden="0" w:uiPriority="66" w:unhideWhenUsed="0"/>
+    <w:lsdException w:name="Medium Grid 1" w:semiHidden="0" w:uiPriority="67" w:unhideWhenUsed="0"/>
+    <w:lsdException w:name="Medium Grid 2" w:semiHidden="0" w:uiPriority="68" w:unhideWhenUsed="0"/>
+    <w:lsdException w:name="Medium Grid 3" w:semiHidden="0" w:uiPriority="69" w:unhideWhenUsed="0"/>
+    <w:lsdException w:name="Dark List" w:semiHidden="0" w:uiPriority="70" w:unhideWhenUsed="0"/>
+    <w:lsdException w:name="Colorful Shading" w:semiHidden="0" w:uiPriority="71" w:unhideWhenUsed="0"/>
+    <w:lsdException w:name="Colorful List" w:semiHidden="0" w:uiPriority="72" w:unhideWhenUsed="0"/>
+    <w:lsdException w:name="Colorful Grid" w:semiHidden="0" w:uiPriority="73" w:unhideWhenUsed="0"/>
+    <w:lsdException w:name="Light Shading Accent 1" w:semiHidden="0" w:uiPriority="60" w:unhideWhenUsed="0"/>
+    <w:lsdException w:name="Light List Accent 1" w:semiHidden="0" w:uiPriority="61" w:unhideWhenUsed="0"/>
+    <w:lsdException w:name="Light Grid Accent 1" w:semiHidden="0" w:uiPriority="62" w:unhideWhenUsed="0"/>
+    <w:lsdException w:name="Medium Shading 1 Accent 1" w:semiHidden="0" w:uiPriority="63" w:unhideWhenUsed="0"/>
+    <w:lsdException w:name="Medium Shading 2 Accent 1" w:semiHidden="0" w:uiPriority="64" w:unhideWhenUsed="0"/>
+    <w:lsdException w:name="Medium List 1 Accent 1" w:semiHidden="0" w:uiPriority="65" w:unhideWhenUsed="0"/>
+    <w:lsdException w:name="Revision" w:uiPriority="99" w:unhideWhenUsed="0"/>
+    <w:lsdException w:name="List Paragraph" w:semiHidden="0" w:uiPriority="34" w:unhideWhenUsed="0" w:qFormat="1"/>
+    <w:lsdException w:name="Quote" w:semiHidden="0" w:uiPriority="29" w:unhideWhenUsed="0" w:qFormat="1"/>
+    <w:lsdException w:name="Intense Quote" w:semiHidden="0" w:uiPriority="30" w:unhideWhenUsed="0" w:qFormat="1"/>
+    <w:lsdException w:name="Medium List 2 Accent 1" w:semiHidden="0" w:uiPriority="66" w:unhideWhenUsed="0"/>
+    <w:lsdException w:name="Medium Grid 1 Accent 1" w:semiHidden="0" w:uiPriority="67" w:unhideWhenUsed="0"/>
+    <w:lsdException w:name="Medium Grid 2 Accent 1" w:semiHidden="0" w:uiPriority="68" w:unhideWhenUsed="0"/>
+    <w:lsdException w:name="Medium Grid 3 Accent 1" w:semiHidden="0" w:uiPriority="69" w:unhideWhenUsed="0"/>
+    <w:lsdException w:name="Dark List Accent 1" w:semiHidden="0" w:uiPriority="70" w:unhideWhenUsed="0"/>
+    <w:lsdException w:name="Colorful Shading Accent 1" w:semiHidden="0" w:uiPriority="71" w:unhideWhenUsed="0"/>
+    <w:lsdException w:name="Colorful List Accent 1" w:semiHidden="0" w:uiPriority="72" w:unhideWhenUsed="0"/>
+    <w:lsdException w:name="Colorful Grid Accent 1" w:semiHidden="0" w:uiPriority="73" w:unhideWhenUsed="0"/>
+    <w:lsdException w:name="Light Shading Accent 2" w:semiHidden="0" w:uiPriority="60" w:unhideWhenUsed="0"/>
+    <w:lsdException w:name="Light List Accent 2" w:semiHidden="0" w:uiPriority="61" w:unhideWhenUsed="0"/>
+    <w:lsdException w:name="Light Grid Accent 2" w:semiHidden="0" w:uiPriority="62" w:unhideWhenUsed="0"/>
+    <w:lsdException w:name="Medium Shading 1 Accent 2" w:semiHidden="0" w:uiPriority="63" w:unhideWhenUsed="0"/>
+    <w:lsdException w:name="Medium Shading 2 Accent 2" w:semiHidden="0" w:uiPriority="64" w:unhideWhenUsed="0"/>
+    <w:lsdException w:name="Medium List 1 Accent 2" w:semiHidden="0" w:uiPriority="65" w:unhideWhenUsed="0"/>
+    <w:lsdException w:name="Medium List 2 Accent 2" w:semiHidden="0" w:uiPriority="66" w:unhideWhenUsed="0"/>
+    <w:lsdException w:name="Medium Grid 1 Accent 2" w:semiHidden="0" w:uiPriority="67" w:unhideWhenUsed="0"/>
+    <w:lsdException w:name="Medium Grid 2 Accent 2" w:semiHidden="0" w:uiPriority="68" w:unhideWhenUsed="0"/>
+    <w:lsdException w:name="Medium Grid 3 Accent 2" w:semiHidden="0" w:uiPriority="69" w:unhideWhenUsed="0"/>
+    <w:lsdException w:name="Dark List Accent 2" w:semiHidden="0" w:uiPriority="70" w:unhideWhenUsed="0"/>
+    <w:lsdException w:name="Colorful Shading Accent 2" w:semiHidden="0" w:uiPriority="71" w:unhideWhenUsed="0"/>
+    <w:lsdException w:name="Colorful List Accent 2" w:semiHidden="0" w:uiPriority="72" w:unhideWhenUsed="0"/>
+    <w:lsdException w:name="Colorful Grid Accent 2" w:semiHidden="0" w:uiPriority="73" w:unhideWhenUsed="0"/>
+    <w:lsdException w:name="Light Shading Accent 3" w:semiHidden="0" w:uiPriority="60" w:unhideWhenUsed="0"/>
+    <w:lsdException w:name="Light List Accent 3" w:semiHidden="0" w:uiPriority="61" w:unhideWhenUsed="0"/>
+    <w:lsdException w:name="Light Grid Accent 3" w:semiHidden="0" w:uiPriority="62" w:unhideWhenUsed="0"/>
+    <w:lsdException w:name="Medium Shading 1 Accent 3" w:semiHidden="0" w:uiPriority="63" w:unhideWhenUsed="0"/>
+    <w:lsdException w:name="Medium Shading 2 Accent 3" w:semiHidden="0" w:uiPriority="64" w:unhideWhenUsed="0"/>
+    <w:lsdException w:name="Medium List 1 Accent 3" w:semiHidden="0" w:uiPriority="65" w:unhideWhenUsed="0"/>
+    <w:lsdException w:name="Medium List 2 Accent 3" w:semiHidden="0" w:uiPriority="66" w:unhideWhenUsed="0"/>
+    <w:lsdException w:name="Medium Grid 1 Accent 3" w:semiHidden="0" w:uiPriority="67" w:unhideWhenUsed="0"/>
+    <w:lsdException w:name="Medium Grid 2 Accent 3" w:semiHidden="0" w:uiPriority="68" w:unhideWhenUsed="0"/>
+    <w:lsdException w:name="Medium Grid 3 Accent 3" w:semiHidden="0" w:uiPriority="69" w:unhideWhenUsed="0"/>
+    <w:lsdException w:name="Dark List Accent 3" w:semiHidden="0" w:uiPriority="70" w:unhideWhenUsed="0"/>
+    <w:lsdException w:name="Colorful Shading Accent 3" w:semiHidden="0" w:uiPriority="71" w:unhideWhenUsed="0"/>
+    <w:lsdException w:name="Colorful List Accent 3" w:semiHidden="0" w:uiPriority="72" w:unhideWhenUsed="0"/>
+    <w:lsdException w:name="Colorful Grid Accent 3" w:semiHidden="0" w:uiPriority="73" w:unhideWhenUsed="0"/>
+    <w:lsdException w:name="Light Shading Accent 4" w:semiHidden="0" w:uiPriority="60" w:unhideWhenUsed="0"/>
+    <w:lsdException w:name="Light List Accent 4" w:semiHidden="0" w:uiPriority="61" w:unhideWhenUsed="0"/>
+    <w:lsdException w:name="Light Grid Accent 4" w:semiHidden="0" w:uiPriority="62" w:unhideWhenUsed="0"/>
+    <w:lsdException w:name="Medium Shading 1 Accent 4" w:semiHidden="0" w:uiPriority="63" w:unhideWhenUsed="0"/>
+    <w:lsdException w:name="Medium Shading 2 Accent 4" w:semiHidden="0" w:uiPriority="64" w:unhideWhenUsed="0"/>
+    <w:lsdException w:name="Medium List 1 Accent 4" w:semiHidden="0" w:uiPriority="65" w:unhideWhenUsed="0"/>
+    <w:lsdException w:name="Medium List 2 Accent 4" w:semiHidden="0" w:uiPriority="66" w:unhideWhenUsed="0"/>
+    <w:lsdException w:name="Medium Grid 1 Accent 4" w:semiHidden="0" w:uiPriority="67" w:unhideWhenUsed="0"/>
+    <w:lsdException w:name="Medium Grid 2 Accent 4" w:semiHidden="0" w:uiPriority="68" w:unhideWhenUsed="0"/>
+    <w:lsdException w:name="Medium Grid 3 Accent 4" w:semiHidden="0" w:uiPriority="69" w:unhideWhenUsed="0"/>
+    <w:lsdException w:name="Dark List Accent 4" w:semiHidden="0" w:uiPriority="70" w:unhideWhenUsed="0"/>
+    <w:lsdException w:name="Colorful Shading Accent 4" w:semiHidden="0" w:uiPriority="71" w:unhideWhenUsed="0"/>
+    <w:lsdException w:name="Colorful List Accent 4" w:semiHidden="0" w:uiPriority="72" w:unhideWhenUsed="0"/>
+    <w:lsdException w:name="Colorful Grid Accent 4" w:semiHidden="0" w:uiPriority="73" w:unhideWhenUsed="0"/>
+    <w:lsdException w:name="Light Shading Accent 5" w:semiHidden="0" w:uiPriority="60" w:unhideWhenUsed="0"/>
+    <w:lsdException w:name="Light List Accent 5" w:semiHidden="0" w:uiPriority="61" w:unhideWhenUsed="0"/>
+    <w:lsdException w:name="Light Grid Accent 5" w:semiHidden="0" w:uiPriority="62" w:unhideWhenUsed="0"/>
+    <w:lsdException w:name="Medium Shading 1 Accent 5" w:semiHidden="0" w:uiPriority="63" w:unhideWhenUsed="0"/>
+    <w:lsdException w:name="Medium Shading 2 Accent 5" w:semiHidden="0" w:uiPriority="64" w:unhideWhenUsed="0"/>
+    <w:lsdException w:name="Medium List 1 Accent 5" w:semiHidden="0" w:uiPriority="65" w:unhideWhenUsed="0"/>
+    <w:lsdException w:name="Medium List 2 Accent 5" w:semiHidden="0" w:uiPriority="66" w:unhideWhenUsed="0"/>
+    <w:lsdException w:name="Medium Grid 1 Accent 5" w:semiHidden="0" w:uiPriority="67" w:unhideWhenUsed="0"/>
+    <w:lsdException w:name="Medium Grid 2 Accent 5" w:semiHidden="0" w:uiPriority="68" w:unhideWhenUsed="0"/>
+    <w:lsdException w:name="Medium Grid 3 Accent 5" w:semiHidden="0" w:uiPriority="69" w:unhideWhenUsed="0"/>
+    <w:lsdException w:name="Dark List Accent 5" w:semiHidden="0" w:uiPriority="70" w:unhideWhenUsed="0"/>
+    <w:lsdException w:name="Colorful Shading Accent 5" w:semiHidden="0" w:uiPriority="71" w:unhideWhenUsed="0"/>
+    <w:lsdException w:name="Colorful List Accent 5" w:semiHidden="0" w:uiPriority="72" w:unhideWhenUsed="0"/>
+    <w:lsdException w:name="Colorful Grid Accent 5" w:semiHidden="0" w:uiPriority="73" w:unhideWhenUsed="0"/>
+    <w:lsdException w:name="Light Shading Accent 6" w:semiHidden="0" w:uiPriority="60" w:unhideWhenUsed="0"/>
+    <w:lsdException w:name="Light List Accent 6" w:semiHidden="0" w:uiPriority="61" w:unhideWhenUsed="0"/>
+    <w:lsdException w:name="Light Grid Accent 6" w:semiHidden="0" w:uiPriority="62" w:unhideWhenUsed="0"/>
+    <w:lsdException w:name="Medium Shading 1 Accent 6" w:semiHidden="0" w:uiPriority="63" w:unhideWhenUsed="0"/>
+    <w:lsdException w:name="Medium Shading 2 Accent 6" w:semiHidden="0" w:uiPriority="64" w:unhideWhenUsed="0"/>
+    <w:lsdException w:name="Medium List 1 Accent 6" w:semiHidden="0" w:uiPriority="65" w:unhideWhenUsed="0"/>
+    <w:lsdException w:name="Medium List 2 Accent 6" w:semiHidden="0" w:uiPriority="66" w:unhideWhenUsed="0"/>
+    <w:lsdException w:name="Medium Grid 1 Accent 6" w:semiHidden="0" w:uiPriority="67" w:unhideWhenUsed="0"/>
+    <w:lsdException w:name="Medium Grid 2 Accent 6" w:semiHidden="0" w:uiPriority="68" w:unhideWhenUsed="0"/>
+    <w:lsdException w:name="Medium Grid 3 Accent 6" w:semiHidden="0" w:uiPriority="69" w:unhideWhenUsed="0"/>
+    <w:lsdException w:name="Dark List Accent 6" w:semiHidden="0" w:uiPriority="70" w:unhideWhenUsed="0"/>
+    <w:lsdException w:name="Colorful Shading Accent 6" w:semiHidden="0" w:uiPriority="71" w:unhideWhenUsed="0"/>
+    <w:lsdException w:name="Colorful List Accent 6" w:semiHidden="0" w:uiPriority="72" w:unhideWhenUsed="0"/>
+    <w:lsdException w:name="Colorful Grid Accent 6" w:semiHidden="0" w:uiPriority="73" w:unhideWhenUsed="0"/>
+    <w:lsdException w:name="Subtle Emphasis" w:semiHidden="0" w:uiPriority="19" w:unhideWhenUsed="0" w:qFormat="1"/>
+    <w:lsdException w:name="Intense Emphasis" w:semiHidden="0" w:uiPriority="21" w:unhideWhenUsed="0" w:qFormat="1"/>
+    <w:lsdException w:name="Subtle Reference" w:semiHidden="0" w:uiPriority="31" w:unhideWhenUsed="0" w:qFormat="1"/>
+    <w:lsdException w:name="Intense Reference" w:semiHidden="0" w:uiPriority="32" w:unhideWhenUsed="0" w:qFormat="1"/>
+    <w:lsdException w:name="Book Title" w:semiHidden="0" w:uiPriority="33" w:unhideWhenUsed="0" w:qFormat="1"/>
+    <w:lsdException w:name="Bibliography" w:uiPriority="37"/>
+    <w:lsdException w:name="TOC Heading" w:uiPriority="39" w:qFormat="1"/>
   </w:latentStyles>
   <w:style w:type="paragraph" w:default="1" w:styleId="Normal">
     <w:name w:val="Normal"/>
@@ -4601,7 +4437,6 @@
     <w:basedOn w:val="TableauNormal"/>
     <w:rsid w:val="009B72A0"/>
     <w:tblPr>
-      <w:tblInd w:w="0" w:type="dxa"/>
       <w:tblBorders>
         <w:top w:val="single" w:sz="4" w:space="0" w:color="auto"/>
         <w:left w:val="single" w:sz="4" w:space="0" w:color="auto"/>
@@ -4610,12 +4445,483 @@
         <w:insideH w:val="single" w:sz="4" w:space="0" w:color="auto"/>
         <w:insideV w:val="single" w:sz="4" w:space="0" w:color="auto"/>
       </w:tblBorders>
+    </w:tblPr>
+  </w:style>
+  <w:style w:type="paragraph" w:styleId="Sous-titre">
+    <w:name w:val="Subtitle"/>
+    <w:basedOn w:val="Normal"/>
+    <w:link w:val="Sous-titreCar"/>
+    <w:qFormat/>
+    <w:rsid w:val="003C33EC"/>
+    <w:pPr>
+      <w:spacing w:after="0"/>
+      <w:jc w:val="left"/>
+    </w:pPr>
+    <w:rPr>
+      <w:rFonts w:ascii="Arial" w:hAnsi="Arial" w:cs="Arial"/>
+      <w:b/>
+      <w:bCs/>
+      <w:i/>
+      <w:iCs/>
+    </w:rPr>
+  </w:style>
+  <w:style w:type="character" w:customStyle="1" w:styleId="Sous-titreCar">
+    <w:name w:val="Sous-titre Car"/>
+    <w:basedOn w:val="Policepardfaut"/>
+    <w:link w:val="Sous-titre"/>
+    <w:rsid w:val="003C33EC"/>
+    <w:rPr>
+      <w:rFonts w:ascii="Arial" w:hAnsi="Arial" w:cs="Arial"/>
+      <w:b/>
+      <w:bCs/>
+      <w:i/>
+      <w:iCs/>
+      <w:sz w:val="24"/>
+      <w:lang w:val="fr-FR" w:eastAsia="fr-FR"/>
+    </w:rPr>
+  </w:style>
+</w:styles>
+</file>
+
+<file path=word/stylesWithEffects.xml><?xml version="1.0" encoding="utf-8"?>
+<w:styles xmlns:wpc="http://schemas.microsoft.com/office/word/2010/wordprocessingCanvas" xmlns:mc="http://schemas.openxmlformats.org/markup-compatibility/2006" xmlns:o="urn:schemas-microsoft-com:office:office" xmlns:r="http://schemas.openxmlformats.org/officeDocument/2006/relationships" xmlns:m="http://schemas.openxmlformats.org/officeDocument/2006/math" xmlns:v="urn:schemas-microsoft-com:vml" xmlns:wp14="http://schemas.microsoft.com/office/word/2010/wordprocessingDrawing" xmlns:wp="http://schemas.openxmlformats.org/drawingml/2006/wordprocessingDrawing" xmlns:w10="urn:schemas-microsoft-com:office:word" xmlns:w="http://schemas.openxmlformats.org/wordprocessingml/2006/main" xmlns:w14="http://schemas.microsoft.com/office/word/2010/wordml" xmlns:wpg="http://schemas.microsoft.com/office/word/2010/wordprocessingGroup" xmlns:wpi="http://schemas.microsoft.com/office/word/2010/wordprocessingInk" xmlns:wne="http://schemas.microsoft.com/office/word/2006/wordml" xmlns:wps="http://schemas.microsoft.com/office/word/2010/wordprocessingShape" mc:Ignorable="w14 wp14">
+  <w:docDefaults>
+    <w:rPrDefault>
+      <w:rPr>
+        <w:rFonts w:ascii="Times New Roman" w:eastAsia="Times New Roman" w:hAnsi="Times New Roman" w:cs="Times New Roman"/>
+        <w:lang w:val="fr-CH" w:eastAsia="fr-CH" w:bidi="ar-SA"/>
+      </w:rPr>
+    </w:rPrDefault>
+    <w:pPrDefault/>
+  </w:docDefaults>
+  <w:latentStyles w:defLockedState="0" w:defUIPriority="0" w:defSemiHidden="1" w:defUnhideWhenUsed="1" w:defQFormat="0" w:count="267">
+    <w:lsdException w:name="Normal" w:semiHidden="0" w:unhideWhenUsed="0" w:qFormat="1"/>
+    <w:lsdException w:name="heading 1" w:semiHidden="0" w:unhideWhenUsed="0" w:qFormat="1"/>
+    <w:lsdException w:name="heading 2" w:semiHidden="0" w:unhideWhenUsed="0" w:qFormat="1"/>
+    <w:lsdException w:name="heading 3" w:semiHidden="0" w:unhideWhenUsed="0" w:qFormat="1"/>
+    <w:lsdException w:name="heading 4" w:semiHidden="0" w:unhideWhenUsed="0" w:qFormat="1"/>
+    <w:lsdException w:name="heading 5" w:semiHidden="0" w:unhideWhenUsed="0" w:qFormat="1"/>
+    <w:lsdException w:name="heading 6" w:semiHidden="0" w:unhideWhenUsed="0" w:qFormat="1"/>
+    <w:lsdException w:name="heading 7" w:qFormat="1"/>
+    <w:lsdException w:name="heading 8" w:qFormat="1"/>
+    <w:lsdException w:name="heading 9" w:qFormat="1"/>
+    <w:lsdException w:name="caption" w:qFormat="1"/>
+    <w:lsdException w:name="List Number" w:semiHidden="0" w:unhideWhenUsed="0"/>
+    <w:lsdException w:name="List 4" w:semiHidden="0" w:unhideWhenUsed="0"/>
+    <w:lsdException w:name="List 5" w:semiHidden="0" w:unhideWhenUsed="0"/>
+    <w:lsdException w:name="Title" w:semiHidden="0" w:unhideWhenUsed="0" w:qFormat="1"/>
+    <w:lsdException w:name="Subtitle" w:semiHidden="0" w:unhideWhenUsed="0" w:qFormat="1"/>
+    <w:lsdException w:name="Salutation" w:semiHidden="0" w:unhideWhenUsed="0"/>
+    <w:lsdException w:name="Date" w:semiHidden="0" w:unhideWhenUsed="0"/>
+    <w:lsdException w:name="Body Text First Indent" w:semiHidden="0" w:unhideWhenUsed="0"/>
+    <w:lsdException w:name="Strong" w:semiHidden="0" w:unhideWhenUsed="0" w:qFormat="1"/>
+    <w:lsdException w:name="Emphasis" w:semiHidden="0" w:unhideWhenUsed="0" w:qFormat="1"/>
+    <w:lsdException w:name="Table Grid" w:semiHidden="0" w:unhideWhenUsed="0"/>
+    <w:lsdException w:name="Placeholder Text" w:uiPriority="99" w:unhideWhenUsed="0"/>
+    <w:lsdException w:name="No Spacing" w:semiHidden="0" w:uiPriority="1" w:unhideWhenUsed="0" w:qFormat="1"/>
+    <w:lsdException w:name="Light Shading" w:semiHidden="0" w:uiPriority="60" w:unhideWhenUsed="0"/>
+    <w:lsdException w:name="Light List" w:semiHidden="0" w:uiPriority="61" w:unhideWhenUsed="0"/>
+    <w:lsdException w:name="Light Grid" w:semiHidden="0" w:uiPriority="62" w:unhideWhenUsed="0"/>
+    <w:lsdException w:name="Medium Shading 1" w:semiHidden="0" w:uiPriority="63" w:unhideWhenUsed="0"/>
+    <w:lsdException w:name="Medium Shading 2" w:semiHidden="0" w:uiPriority="64" w:unhideWhenUsed="0"/>
+    <w:lsdException w:name="Medium List 1" w:semiHidden="0" w:uiPriority="65" w:unhideWhenUsed="0"/>
+    <w:lsdException w:name="Medium List 2" w:semiHidden="0" w:uiPriority="66" w:unhideWhenUsed="0"/>
+    <w:lsdException w:name="Medium Grid 1" w:semiHidden="0" w:uiPriority="67" w:unhideWhenUsed="0"/>
+    <w:lsdException w:name="Medium Grid 2" w:semiHidden="0" w:uiPriority="68" w:unhideWhenUsed="0"/>
+    <w:lsdException w:name="Medium Grid 3" w:semiHidden="0" w:uiPriority="69" w:unhideWhenUsed="0"/>
+    <w:lsdException w:name="Dark List" w:semiHidden="0" w:uiPriority="70" w:unhideWhenUsed="0"/>
+    <w:lsdException w:name="Colorful Shading" w:semiHidden="0" w:uiPriority="71" w:unhideWhenUsed="0"/>
+    <w:lsdException w:name="Colorful List" w:semiHidden="0" w:uiPriority="72" w:unhideWhenUsed="0"/>
+    <w:lsdException w:name="Colorful Grid" w:semiHidden="0" w:uiPriority="73" w:unhideWhenUsed="0"/>
+    <w:lsdException w:name="Light Shading Accent 1" w:semiHidden="0" w:uiPriority="60" w:unhideWhenUsed="0"/>
+    <w:lsdException w:name="Light List Accent 1" w:semiHidden="0" w:uiPriority="61" w:unhideWhenUsed="0"/>
+    <w:lsdException w:name="Light Grid Accent 1" w:semiHidden="0" w:uiPriority="62" w:unhideWhenUsed="0"/>
+    <w:lsdException w:name="Medium Shading 1 Accent 1" w:semiHidden="0" w:uiPriority="63" w:unhideWhenUsed="0"/>
+    <w:lsdException w:name="Medium Shading 2 Accent 1" w:semiHidden="0" w:uiPriority="64" w:unhideWhenUsed="0"/>
+    <w:lsdException w:name="Medium List 1 Accent 1" w:semiHidden="0" w:uiPriority="65" w:unhideWhenUsed="0"/>
+    <w:lsdException w:name="Revision" w:uiPriority="99" w:unhideWhenUsed="0"/>
+    <w:lsdException w:name="List Paragraph" w:semiHidden="0" w:uiPriority="34" w:unhideWhenUsed="0" w:qFormat="1"/>
+    <w:lsdException w:name="Quote" w:semiHidden="0" w:uiPriority="29" w:unhideWhenUsed="0" w:qFormat="1"/>
+    <w:lsdException w:name="Intense Quote" w:semiHidden="0" w:uiPriority="30" w:unhideWhenUsed="0" w:qFormat="1"/>
+    <w:lsdException w:name="Medium List 2 Accent 1" w:semiHidden="0" w:uiPriority="66" w:unhideWhenUsed="0"/>
+    <w:lsdException w:name="Medium Grid 1 Accent 1" w:semiHidden="0" w:uiPriority="67" w:unhideWhenUsed="0"/>
+    <w:lsdException w:name="Medium Grid 2 Accent 1" w:semiHidden="0" w:uiPriority="68" w:unhideWhenUsed="0"/>
+    <w:lsdException w:name="Medium Grid 3 Accent 1" w:semiHidden="0" w:uiPriority="69" w:unhideWhenUsed="0"/>
+    <w:lsdException w:name="Dark List Accent 1" w:semiHidden="0" w:uiPriority="70" w:unhideWhenUsed="0"/>
+    <w:lsdException w:name="Colorful Shading Accent 1" w:semiHidden="0" w:uiPriority="71" w:unhideWhenUsed="0"/>
+    <w:lsdException w:name="Colorful List Accent 1" w:semiHidden="0" w:uiPriority="72" w:unhideWhenUsed="0"/>
+    <w:lsdException w:name="Colorful Grid Accent 1" w:semiHidden="0" w:uiPriority="73" w:unhideWhenUsed="0"/>
+    <w:lsdException w:name="Light Shading Accent 2" w:semiHidden="0" w:uiPriority="60" w:unhideWhenUsed="0"/>
+    <w:lsdException w:name="Light List Accent 2" w:semiHidden="0" w:uiPriority="61" w:unhideWhenUsed="0"/>
+    <w:lsdException w:name="Light Grid Accent 2" w:semiHidden="0" w:uiPriority="62" w:unhideWhenUsed="0"/>
+    <w:lsdException w:name="Medium Shading 1 Accent 2" w:semiHidden="0" w:uiPriority="63" w:unhideWhenUsed="0"/>
+    <w:lsdException w:name="Medium Shading 2 Accent 2" w:semiHidden="0" w:uiPriority="64" w:unhideWhenUsed="0"/>
+    <w:lsdException w:name="Medium List 1 Accent 2" w:semiHidden="0" w:uiPriority="65" w:unhideWhenUsed="0"/>
+    <w:lsdException w:name="Medium List 2 Accent 2" w:semiHidden="0" w:uiPriority="66" w:unhideWhenUsed="0"/>
+    <w:lsdException w:name="Medium Grid 1 Accent 2" w:semiHidden="0" w:uiPriority="67" w:unhideWhenUsed="0"/>
+    <w:lsdException w:name="Medium Grid 2 Accent 2" w:semiHidden="0" w:uiPriority="68" w:unhideWhenUsed="0"/>
+    <w:lsdException w:name="Medium Grid 3 Accent 2" w:semiHidden="0" w:uiPriority="69" w:unhideWhenUsed="0"/>
+    <w:lsdException w:name="Dark List Accent 2" w:semiHidden="0" w:uiPriority="70" w:unhideWhenUsed="0"/>
+    <w:lsdException w:name="Colorful Shading Accent 2" w:semiHidden="0" w:uiPriority="71" w:unhideWhenUsed="0"/>
+    <w:lsdException w:name="Colorful List Accent 2" w:semiHidden="0" w:uiPriority="72" w:unhideWhenUsed="0"/>
+    <w:lsdException w:name="Colorful Grid Accent 2" w:semiHidden="0" w:uiPriority="73" w:unhideWhenUsed="0"/>
+    <w:lsdException w:name="Light Shading Accent 3" w:semiHidden="0" w:uiPriority="60" w:unhideWhenUsed="0"/>
+    <w:lsdException w:name="Light List Accent 3" w:semiHidden="0" w:uiPriority="61" w:unhideWhenUsed="0"/>
+    <w:lsdException w:name="Light Grid Accent 3" w:semiHidden="0" w:uiPriority="62" w:unhideWhenUsed="0"/>
+    <w:lsdException w:name="Medium Shading 1 Accent 3" w:semiHidden="0" w:uiPriority="63" w:unhideWhenUsed="0"/>
+    <w:lsdException w:name="Medium Shading 2 Accent 3" w:semiHidden="0" w:uiPriority="64" w:unhideWhenUsed="0"/>
+    <w:lsdException w:name="Medium List 1 Accent 3" w:semiHidden="0" w:uiPriority="65" w:unhideWhenUsed="0"/>
+    <w:lsdException w:name="Medium List 2 Accent 3" w:semiHidden="0" w:uiPriority="66" w:unhideWhenUsed="0"/>
+    <w:lsdException w:name="Medium Grid 1 Accent 3" w:semiHidden="0" w:uiPriority="67" w:unhideWhenUsed="0"/>
+    <w:lsdException w:name="Medium Grid 2 Accent 3" w:semiHidden="0" w:uiPriority="68" w:unhideWhenUsed="0"/>
+    <w:lsdException w:name="Medium Grid 3 Accent 3" w:semiHidden="0" w:uiPriority="69" w:unhideWhenUsed="0"/>
+    <w:lsdException w:name="Dark List Accent 3" w:semiHidden="0" w:uiPriority="70" w:unhideWhenUsed="0"/>
+    <w:lsdException w:name="Colorful Shading Accent 3" w:semiHidden="0" w:uiPriority="71" w:unhideWhenUsed="0"/>
+    <w:lsdException w:name="Colorful List Accent 3" w:semiHidden="0" w:uiPriority="72" w:unhideWhenUsed="0"/>
+    <w:lsdException w:name="Colorful Grid Accent 3" w:semiHidden="0" w:uiPriority="73" w:unhideWhenUsed="0"/>
+    <w:lsdException w:name="Light Shading Accent 4" w:semiHidden="0" w:uiPriority="60" w:unhideWhenUsed="0"/>
+    <w:lsdException w:name="Light List Accent 4" w:semiHidden="0" w:uiPriority="61" w:unhideWhenUsed="0"/>
+    <w:lsdException w:name="Light Grid Accent 4" w:semiHidden="0" w:uiPriority="62" w:unhideWhenUsed="0"/>
+    <w:lsdException w:name="Medium Shading 1 Accent 4" w:semiHidden="0" w:uiPriority="63" w:unhideWhenUsed="0"/>
+    <w:lsdException w:name="Medium Shading 2 Accent 4" w:semiHidden="0" w:uiPriority="64" w:unhideWhenUsed="0"/>
+    <w:lsdException w:name="Medium List 1 Accent 4" w:semiHidden="0" w:uiPriority="65" w:unhideWhenUsed="0"/>
+    <w:lsdException w:name="Medium List 2 Accent 4" w:semiHidden="0" w:uiPriority="66" w:unhideWhenUsed="0"/>
+    <w:lsdException w:name="Medium Grid 1 Accent 4" w:semiHidden="0" w:uiPriority="67" w:unhideWhenUsed="0"/>
+    <w:lsdException w:name="Medium Grid 2 Accent 4" w:semiHidden="0" w:uiPriority="68" w:unhideWhenUsed="0"/>
+    <w:lsdException w:name="Medium Grid 3 Accent 4" w:semiHidden="0" w:uiPriority="69" w:unhideWhenUsed="0"/>
+    <w:lsdException w:name="Dark List Accent 4" w:semiHidden="0" w:uiPriority="70" w:unhideWhenUsed="0"/>
+    <w:lsdException w:name="Colorful Shading Accent 4" w:semiHidden="0" w:uiPriority="71" w:unhideWhenUsed="0"/>
+    <w:lsdException w:name="Colorful List Accent 4" w:semiHidden="0" w:uiPriority="72" w:unhideWhenUsed="0"/>
+    <w:lsdException w:name="Colorful Grid Accent 4" w:semiHidden="0" w:uiPriority="73" w:unhideWhenUsed="0"/>
+    <w:lsdException w:name="Light Shading Accent 5" w:semiHidden="0" w:uiPriority="60" w:unhideWhenUsed="0"/>
+    <w:lsdException w:name="Light List Accent 5" w:semiHidden="0" w:uiPriority="61" w:unhideWhenUsed="0"/>
+    <w:lsdException w:name="Light Grid Accent 5" w:semiHidden="0" w:uiPriority="62" w:unhideWhenUsed="0"/>
+    <w:lsdException w:name="Medium Shading 1 Accent 5" w:semiHidden="0" w:uiPriority="63" w:unhideWhenUsed="0"/>
+    <w:lsdException w:name="Medium Shading 2 Accent 5" w:semiHidden="0" w:uiPriority="64" w:unhideWhenUsed="0"/>
+    <w:lsdException w:name="Medium List 1 Accent 5" w:semiHidden="0" w:uiPriority="65" w:unhideWhenUsed="0"/>
+    <w:lsdException w:name="Medium List 2 Accent 5" w:semiHidden="0" w:uiPriority="66" w:unhideWhenUsed="0"/>
+    <w:lsdException w:name="Medium Grid 1 Accent 5" w:semiHidden="0" w:uiPriority="67" w:unhideWhenUsed="0"/>
+    <w:lsdException w:name="Medium Grid 2 Accent 5" w:semiHidden="0" w:uiPriority="68" w:unhideWhenUsed="0"/>
+    <w:lsdException w:name="Medium Grid 3 Accent 5" w:semiHidden="0" w:uiPriority="69" w:unhideWhenUsed="0"/>
+    <w:lsdException w:name="Dark List Accent 5" w:semiHidden="0" w:uiPriority="70" w:unhideWhenUsed="0"/>
+    <w:lsdException w:name="Colorful Shading Accent 5" w:semiHidden="0" w:uiPriority="71" w:unhideWhenUsed="0"/>
+    <w:lsdException w:name="Colorful List Accent 5" w:semiHidden="0" w:uiPriority="72" w:unhideWhenUsed="0"/>
+    <w:lsdException w:name="Colorful Grid Accent 5" w:semiHidden="0" w:uiPriority="73" w:unhideWhenUsed="0"/>
+    <w:lsdException w:name="Light Shading Accent 6" w:semiHidden="0" w:uiPriority="60" w:unhideWhenUsed="0"/>
+    <w:lsdException w:name="Light List Accent 6" w:semiHidden="0" w:uiPriority="61" w:unhideWhenUsed="0"/>
+    <w:lsdException w:name="Light Grid Accent 6" w:semiHidden="0" w:uiPriority="62" w:unhideWhenUsed="0"/>
+    <w:lsdException w:name="Medium Shading 1 Accent 6" w:semiHidden="0" w:uiPriority="63" w:unhideWhenUsed="0"/>
+    <w:lsdException w:name="Medium Shading 2 Accent 6" w:semiHidden="0" w:uiPriority="64" w:unhideWhenUsed="0"/>
+    <w:lsdException w:name="Medium List 1 Accent 6" w:semiHidden="0" w:uiPriority="65" w:unhideWhenUsed="0"/>
+    <w:lsdException w:name="Medium List 2 Accent 6" w:semiHidden="0" w:uiPriority="66" w:unhideWhenUsed="0"/>
+    <w:lsdException w:name="Medium Grid 1 Accent 6" w:semiHidden="0" w:uiPriority="67" w:unhideWhenUsed="0"/>
+    <w:lsdException w:name="Medium Grid 2 Accent 6" w:semiHidden="0" w:uiPriority="68" w:unhideWhenUsed="0"/>
+    <w:lsdException w:name="Medium Grid 3 Accent 6" w:semiHidden="0" w:uiPriority="69" w:unhideWhenUsed="0"/>
+    <w:lsdException w:name="Dark List Accent 6" w:semiHidden="0" w:uiPriority="70" w:unhideWhenUsed="0"/>
+    <w:lsdException w:name="Colorful Shading Accent 6" w:semiHidden="0" w:uiPriority="71" w:unhideWhenUsed="0"/>
+    <w:lsdException w:name="Colorful List Accent 6" w:semiHidden="0" w:uiPriority="72" w:unhideWhenUsed="0"/>
+    <w:lsdException w:name="Colorful Grid Accent 6" w:semiHidden="0" w:uiPriority="73" w:unhideWhenUsed="0"/>
+    <w:lsdException w:name="Subtle Emphasis" w:semiHidden="0" w:uiPriority="19" w:unhideWhenUsed="0" w:qFormat="1"/>
+    <w:lsdException w:name="Intense Emphasis" w:semiHidden="0" w:uiPriority="21" w:unhideWhenUsed="0" w:qFormat="1"/>
+    <w:lsdException w:name="Subtle Reference" w:semiHidden="0" w:uiPriority="31" w:unhideWhenUsed="0" w:qFormat="1"/>
+    <w:lsdException w:name="Intense Reference" w:semiHidden="0" w:uiPriority="32" w:unhideWhenUsed="0" w:qFormat="1"/>
+    <w:lsdException w:name="Book Title" w:semiHidden="0" w:uiPriority="33" w:unhideWhenUsed="0" w:qFormat="1"/>
+    <w:lsdException w:name="Bibliography" w:uiPriority="37"/>
+    <w:lsdException w:name="TOC Heading" w:uiPriority="39" w:qFormat="1"/>
+  </w:latentStyles>
+  <w:style w:type="paragraph" w:default="1" w:styleId="Normal">
+    <w:name w:val="Normal"/>
+    <w:qFormat/>
+    <w:rsid w:val="00625B0D"/>
+    <w:pPr>
+      <w:spacing w:after="120"/>
+      <w:jc w:val="both"/>
+    </w:pPr>
+    <w:rPr>
+      <w:rFonts w:asciiTheme="minorHAnsi" w:hAnsiTheme="minorHAnsi"/>
+      <w:sz w:val="24"/>
+      <w:lang w:val="fr-FR" w:eastAsia="fr-FR"/>
+    </w:rPr>
+  </w:style>
+  <w:style w:type="paragraph" w:styleId="Titre1">
+    <w:name w:val="heading 1"/>
+    <w:next w:val="Normal"/>
+    <w:qFormat/>
+    <w:rsid w:val="002E638C"/>
+    <w:pPr>
+      <w:keepNext/>
+      <w:numPr>
+        <w:numId w:val="5"/>
+      </w:numPr>
+      <w:spacing w:before="120"/>
+      <w:outlineLvl w:val="0"/>
+    </w:pPr>
+    <w:rPr>
+      <w:rFonts w:asciiTheme="minorHAnsi" w:hAnsiTheme="minorHAnsi"/>
+      <w:b/>
+      <w:noProof/>
+      <w:kern w:val="28"/>
+      <w:sz w:val="24"/>
+      <w:lang w:val="fr-FR" w:eastAsia="fr-FR"/>
+    </w:rPr>
+  </w:style>
+  <w:style w:type="paragraph" w:styleId="Titre2">
+    <w:name w:val="heading 2"/>
+    <w:next w:val="Normal"/>
+    <w:qFormat/>
+    <w:rsid w:val="002E638C"/>
+    <w:pPr>
+      <w:keepNext/>
+      <w:numPr>
+        <w:ilvl w:val="1"/>
+        <w:numId w:val="5"/>
+      </w:numPr>
+      <w:spacing w:before="120"/>
+      <w:outlineLvl w:val="1"/>
+    </w:pPr>
+    <w:rPr>
+      <w:rFonts w:asciiTheme="minorHAnsi" w:hAnsiTheme="minorHAnsi"/>
+      <w:noProof/>
+      <w:sz w:val="24"/>
+      <w:lang w:val="fr-FR" w:eastAsia="fr-FR"/>
+    </w:rPr>
+  </w:style>
+  <w:style w:type="paragraph" w:styleId="Titre3">
+    <w:name w:val="heading 3"/>
+    <w:basedOn w:val="Normal"/>
+    <w:next w:val="Normal"/>
+    <w:qFormat/>
+    <w:rsid w:val="002E638C"/>
+    <w:pPr>
+      <w:keepNext/>
+      <w:numPr>
+        <w:ilvl w:val="2"/>
+        <w:numId w:val="5"/>
+      </w:numPr>
+      <w:spacing w:before="120" w:after="0"/>
+      <w:outlineLvl w:val="2"/>
+    </w:pPr>
+    <w:rPr>
+      <w:i/>
+    </w:rPr>
+  </w:style>
+  <w:style w:type="paragraph" w:styleId="Titre4">
+    <w:name w:val="heading 4"/>
+    <w:basedOn w:val="Normal"/>
+    <w:next w:val="Normal"/>
+    <w:qFormat/>
+    <w:pPr>
+      <w:keepNext/>
+      <w:numPr>
+        <w:ilvl w:val="3"/>
+        <w:numId w:val="5"/>
+      </w:numPr>
+      <w:spacing w:before="240" w:after="60"/>
+      <w:outlineLvl w:val="3"/>
+    </w:pPr>
+    <w:rPr>
+      <w:b/>
+    </w:rPr>
+  </w:style>
+  <w:style w:type="paragraph" w:styleId="Titre5">
+    <w:name w:val="heading 5"/>
+    <w:basedOn w:val="Normal"/>
+    <w:next w:val="Normal"/>
+    <w:qFormat/>
+    <w:pPr>
+      <w:numPr>
+        <w:ilvl w:val="4"/>
+        <w:numId w:val="5"/>
+      </w:numPr>
+      <w:spacing w:before="240" w:after="60"/>
+      <w:outlineLvl w:val="4"/>
+    </w:pPr>
+  </w:style>
+  <w:style w:type="paragraph" w:styleId="Titre6">
+    <w:name w:val="heading 6"/>
+    <w:basedOn w:val="Normal"/>
+    <w:next w:val="Normal"/>
+    <w:qFormat/>
+    <w:pPr>
+      <w:numPr>
+        <w:ilvl w:val="5"/>
+        <w:numId w:val="5"/>
+      </w:numPr>
+      <w:spacing w:before="240" w:after="60"/>
+      <w:outlineLvl w:val="5"/>
+    </w:pPr>
+    <w:rPr>
+      <w:i/>
+    </w:rPr>
+  </w:style>
+  <w:style w:type="paragraph" w:styleId="Titre7">
+    <w:name w:val="heading 7"/>
+    <w:basedOn w:val="Normal"/>
+    <w:next w:val="Normal"/>
+    <w:qFormat/>
+    <w:pPr>
+      <w:numPr>
+        <w:ilvl w:val="6"/>
+        <w:numId w:val="5"/>
+      </w:numPr>
+      <w:spacing w:before="240" w:after="60"/>
+      <w:outlineLvl w:val="6"/>
+    </w:pPr>
+    <w:rPr>
+      <w:sz w:val="20"/>
+    </w:rPr>
+  </w:style>
+  <w:style w:type="paragraph" w:styleId="Titre8">
+    <w:name w:val="heading 8"/>
+    <w:basedOn w:val="Normal"/>
+    <w:next w:val="Normal"/>
+    <w:qFormat/>
+    <w:pPr>
+      <w:numPr>
+        <w:ilvl w:val="7"/>
+        <w:numId w:val="5"/>
+      </w:numPr>
+      <w:spacing w:before="240" w:after="60"/>
+      <w:outlineLvl w:val="7"/>
+    </w:pPr>
+    <w:rPr>
+      <w:i/>
+      <w:sz w:val="20"/>
+    </w:rPr>
+  </w:style>
+  <w:style w:type="paragraph" w:styleId="Titre9">
+    <w:name w:val="heading 9"/>
+    <w:basedOn w:val="Normal"/>
+    <w:next w:val="Normal"/>
+    <w:qFormat/>
+    <w:pPr>
+      <w:numPr>
+        <w:ilvl w:val="8"/>
+        <w:numId w:val="5"/>
+      </w:numPr>
+      <w:spacing w:before="240" w:after="60"/>
+      <w:outlineLvl w:val="8"/>
+    </w:pPr>
+    <w:rPr>
+      <w:b/>
+      <w:i/>
+      <w:sz w:val="18"/>
+    </w:rPr>
+  </w:style>
+  <w:style w:type="character" w:default="1" w:styleId="Policepardfaut">
+    <w:name w:val="Default Paragraph Font"/>
+    <w:uiPriority w:val="1"/>
+    <w:semiHidden/>
+    <w:unhideWhenUsed/>
+  </w:style>
+  <w:style w:type="table" w:default="1" w:styleId="TableauNormal">
+    <w:name w:val="Normal Table"/>
+    <w:uiPriority w:val="99"/>
+    <w:semiHidden/>
+    <w:unhideWhenUsed/>
+    <w:tblPr>
+      <w:tblInd w:w="0" w:type="dxa"/>
       <w:tblCellMar>
         <w:top w:w="0" w:type="dxa"/>
         <w:left w:w="108" w:type="dxa"/>
         <w:bottom w:w="0" w:type="dxa"/>
         <w:right w:w="108" w:type="dxa"/>
       </w:tblCellMar>
+    </w:tblPr>
+  </w:style>
+  <w:style w:type="numbering" w:default="1" w:styleId="Aucuneliste">
+    <w:name w:val="No List"/>
+    <w:uiPriority w:val="99"/>
+    <w:semiHidden/>
+    <w:unhideWhenUsed/>
+  </w:style>
+  <w:style w:type="paragraph" w:styleId="En-tte">
+    <w:name w:val="header"/>
+    <w:pPr>
+      <w:jc w:val="center"/>
+    </w:pPr>
+    <w:rPr>
+      <w:rFonts w:ascii="Arial" w:hAnsi="Arial"/>
+      <w:noProof/>
+      <w:sz w:val="24"/>
+      <w:lang w:val="fr-FR" w:eastAsia="fr-FR"/>
+    </w:rPr>
+  </w:style>
+  <w:style w:type="paragraph" w:styleId="Pieddepage">
+    <w:name w:val="footer"/>
+    <w:basedOn w:val="Normal"/>
+    <w:pPr>
+      <w:tabs>
+        <w:tab w:val="center" w:pos="4536"/>
+        <w:tab w:val="right" w:pos="9072"/>
+      </w:tabs>
+    </w:pPr>
+  </w:style>
+  <w:style w:type="paragraph" w:customStyle="1" w:styleId="Code">
+    <w:name w:val="Code"/>
+    <w:rPr>
+      <w:rFonts w:ascii="Courier New" w:hAnsi="Courier New"/>
+      <w:noProof/>
+      <w:sz w:val="18"/>
+      <w:lang w:val="fr-FR" w:eastAsia="fr-FR"/>
+    </w:rPr>
+  </w:style>
+  <w:style w:type="paragraph" w:styleId="Titre">
+    <w:name w:val="Title"/>
+    <w:qFormat/>
+    <w:rsid w:val="002E638C"/>
+    <w:pPr>
+      <w:spacing w:before="120" w:after="120"/>
+      <w:jc w:val="center"/>
+      <w:outlineLvl w:val="0"/>
+    </w:pPr>
+    <w:rPr>
+      <w:rFonts w:asciiTheme="minorHAnsi" w:hAnsiTheme="minorHAnsi"/>
+      <w:b/>
+      <w:noProof/>
+      <w:kern w:val="28"/>
+      <w:sz w:val="28"/>
+      <w:lang w:val="fr-FR" w:eastAsia="fr-FR"/>
+    </w:rPr>
+  </w:style>
+  <w:style w:type="paragraph" w:styleId="Textedebulles">
+    <w:name w:val="Balloon Text"/>
+    <w:basedOn w:val="Normal"/>
+    <w:link w:val="TextedebullesCar"/>
+    <w:rsid w:val="00F56AE1"/>
+    <w:pPr>
+      <w:spacing w:after="0"/>
+    </w:pPr>
+    <w:rPr>
+      <w:rFonts w:ascii="Tahoma" w:hAnsi="Tahoma" w:cs="Tahoma"/>
+      <w:sz w:val="16"/>
+      <w:szCs w:val="16"/>
+    </w:rPr>
+  </w:style>
+  <w:style w:type="character" w:customStyle="1" w:styleId="TextedebullesCar">
+    <w:name w:val="Texte de bulles Car"/>
+    <w:link w:val="Textedebulles"/>
+    <w:rsid w:val="00F56AE1"/>
+    <w:rPr>
+      <w:rFonts w:ascii="Tahoma" w:hAnsi="Tahoma" w:cs="Tahoma"/>
+      <w:sz w:val="16"/>
+      <w:szCs w:val="16"/>
+      <w:lang w:val="fr-FR" w:eastAsia="fr-FR"/>
+    </w:rPr>
+  </w:style>
+  <w:style w:type="table" w:styleId="Grilledutableau">
+    <w:name w:val="Table Grid"/>
+    <w:basedOn w:val="TableauNormal"/>
+    <w:rsid w:val="009B72A0"/>
+    <w:tblPr>
+      <w:tblBorders>
+        <w:top w:val="single" w:sz="4" w:space="0" w:color="auto"/>
+        <w:left w:val="single" w:sz="4" w:space="0" w:color="auto"/>
+        <w:bottom w:val="single" w:sz="4" w:space="0" w:color="auto"/>
+        <w:right w:val="single" w:sz="4" w:space="0" w:color="auto"/>
+        <w:insideH w:val="single" w:sz="4" w:space="0" w:color="auto"/>
+        <w:insideV w:val="single" w:sz="4" w:space="0" w:color="auto"/>
+      </w:tblBorders>
     </w:tblPr>
   </w:style>
   <w:style w:type="paragraph" w:styleId="Sous-titre">
@@ -4909,7 +5215,7 @@
   <a:extraClrSchemeLst/>
   <a:extLst>
     <a:ext uri="{05A4C25C-085E-4340-85A3-A5531E510DB2}">
-      <thm15:themeFamily xmlns:thm15="http://schemas.microsoft.com/office/thememl/2012/main" name="Office Theme" id="{62F939B6-93AF-4DB8-9C6B-D6C7DFDC589F}" vid="{4A3C46E8-61CC-4603-A589-7422A47A8E4A}"/>
+      <thm15:themeFamily xmlns:thm15="http://schemas.microsoft.com/office/thememl/2012/main" xmlns="" name="Office Theme" id="{62F939B6-93AF-4DB8-9C6B-D6C7DFDC589F}" vid="{4A3C46E8-61CC-4603-A589-7422A47A8E4A}"/>
     </a:ext>
   </a:extLst>
 </a:theme>

</xml_diff>